<commit_message>
change cofiguration after test deploy to centos
</commit_message>
<xml_diff>
--- a/docs/manual/ManualInstallationSoftwareInfrastructure.docx
+++ b/docs/manual/ManualInstallationSoftwareInfrastructure.docx
@@ -3808,13 +3808,29 @@
       <w:pPr>
         <w:pStyle w:val="HTMLPreformatted"/>
       </w:pPr>
+      <w:r>
+        <w:t>PATH=.:$ANT_HOME/bin:$PATH</w:t>
+      </w:r>
     </w:p>
     <w:p>
       <w:pPr>
         <w:pStyle w:val="HTMLPreformatted"/>
       </w:pPr>
-      <w:r>
-        <w:t>PATH=.:$ANT_HOME/bin:$PATH</w:t>
+    </w:p>
+    <w:p>
+      <w:pPr>
+        <w:pStyle w:val="HTMLPreformatted"/>
+      </w:pPr>
+      <w:r>
+        <w:t>Buat Link</w:t>
+      </w:r>
+    </w:p>
+    <w:p>
+      <w:pPr>
+        <w:pStyle w:val="HTMLPreformatted"/>
+      </w:pPr>
+      <w:r>
+        <w:t>ln -s /usr/local/ant/bin/ant /usr/bin/ant</w:t>
       </w:r>
     </w:p>
     <w:p>
@@ -3909,7 +3925,10 @@
         <w:pStyle w:val="HTMLPreformatted"/>
       </w:pPr>
       <w:r>
-        <w:t>tar xvzf apache-ant-1.8.2-bin.tar.gz</w:t>
+        <w:t xml:space="preserve">tar xvzf </w:t>
+      </w:r>
+      <w:r>
+        <w:t>apache-activemq-5.4.2-bin.tar.gz</w:t>
       </w:r>
     </w:p>
     <w:p>
@@ -4011,12 +4030,12 @@
     </w:p>
     <w:p>
       <w:r>
+        <w:lastRenderedPageBreak/>
         <w:t>$ wget http://public-yum.oracle.com/public-yum-el5.repo</w:t>
       </w:r>
     </w:p>
     <w:p>
       <w:r>
-        <w:lastRenderedPageBreak/>
         <w:t>$ sed -e "s/enabled=0/enabled=1/" public-yum-el5.repo &gt; /etc/yum.repos.d/public-yum-el5.repo</w:t>
       </w:r>
     </w:p>
@@ -4170,9 +4189,6 @@
       </w:r>
     </w:p>
     <w:p>
-      <w:pPr>
-        <w:pStyle w:val="HTMLPreformatted"/>
-      </w:pPr>
       <w:r>
         <w:t>configure source</w:t>
       </w:r>
@@ -4235,7 +4251,13 @@
         <w:pStyle w:val="HTMLPreformatted"/>
       </w:pPr>
       <w:r>
-        <w:t>$gpg –gen-key</w:t>
+        <w:t xml:space="preserve">$gpg </w:t>
+      </w:r>
+      <w:r>
+        <w:t>-</w:t>
+      </w:r>
+      <w:r>
+        <w:t>–gen-key</w:t>
       </w:r>
     </w:p>
     <w:p>
@@ -4260,12 +4282,12 @@
     </w:p>
     <w:p>
       <w:r>
+        <w:lastRenderedPageBreak/>
         <w:t>pilih y, lalu enter</w:t>
       </w:r>
     </w:p>
     <w:p>
       <w:r>
-        <w:lastRenderedPageBreak/>
         <w:t>Isi identity for key, Nama, email, Comment</w:t>
       </w:r>
     </w:p>
@@ -4307,6 +4329,7 @@
       <w:r>
         <w:rPr>
           <w:noProof/>
+          <w:lang w:eastAsia="en-US"/>
         </w:rPr>
         <w:drawing>
           <wp:inline distT="0" distB="0" distL="0" distR="0">
@@ -4368,6 +4391,7 @@
       <w:r>
         <w:rPr>
           <w:noProof/>
+          <w:lang w:eastAsia="en-US"/>
         </w:rPr>
         <w:drawing>
           <wp:inline distT="0" distB="0" distL="0" distR="0">
@@ -4429,6 +4453,7 @@
       <w:r>
         <w:rPr>
           <w:noProof/>
+          <w:lang w:eastAsia="en-US"/>
         </w:rPr>
         <w:lastRenderedPageBreak/>
         <w:drawing>
@@ -4487,6 +4512,7 @@
       <w:r>
         <w:rPr>
           <w:noProof/>
+          <w:lang w:eastAsia="en-US"/>
         </w:rPr>
         <w:drawing>
           <wp:inline distT="0" distB="0" distL="0" distR="0">
@@ -4554,7 +4580,7 @@
 
 <file path=word/endnotes.xml><?xml version="1.0" encoding="utf-8"?>
 <w:endnotes xmlns:ve="http://schemas.openxmlformats.org/markup-compatibility/2006" xmlns:o="urn:schemas-microsoft-com:office:office" xmlns:r="http://schemas.openxmlformats.org/officeDocument/2006/relationships" xmlns:m="http://schemas.openxmlformats.org/officeDocument/2006/math" xmlns:v="urn:schemas-microsoft-com:vml" xmlns:wp="http://schemas.openxmlformats.org/drawingml/2006/wordprocessingDrawing" xmlns:w10="urn:schemas-microsoft-com:office:word" xmlns:w="http://schemas.openxmlformats.org/wordprocessingml/2006/main" xmlns:wne="http://schemas.microsoft.com/office/word/2006/wordml">
-  <w:endnote w:type="separator" w:id="-1">
+  <w:endnote w:type="separator" w:id="0">
     <w:p>
       <w:pPr>
         <w:spacing w:before="0" w:after="0"/>
@@ -4564,7 +4590,7 @@
       </w:r>
     </w:p>
   </w:endnote>
-  <w:endnote w:type="continuationSeparator" w:id="0">
+  <w:endnote w:type="continuationSeparator" w:id="1">
     <w:p>
       <w:pPr>
         <w:spacing w:before="0" w:after="0"/>
@@ -4676,7 +4702,7 @@
               <w:rPr>
                 <w:noProof/>
               </w:rPr>
-              <w:t>17 March 2011</w:t>
+              <w:t>30 March 2011</w:t>
             </w:r>
           </w:fldSimple>
         </w:p>
@@ -4700,7 +4726,7 @@
               <w:rPr>
                 <w:noProof/>
               </w:rPr>
-              <w:t>9</w:t>
+              <w:t>7</w:t>
             </w:r>
           </w:fldSimple>
         </w:p>
@@ -4825,7 +4851,7 @@
 
 <file path=word/footnotes.xml><?xml version="1.0" encoding="utf-8"?>
 <w:footnotes xmlns:ve="http://schemas.openxmlformats.org/markup-compatibility/2006" xmlns:o="urn:schemas-microsoft-com:office:office" xmlns:r="http://schemas.openxmlformats.org/officeDocument/2006/relationships" xmlns:m="http://schemas.openxmlformats.org/officeDocument/2006/math" xmlns:v="urn:schemas-microsoft-com:vml" xmlns:wp="http://schemas.openxmlformats.org/drawingml/2006/wordprocessingDrawing" xmlns:w10="urn:schemas-microsoft-com:office:word" xmlns:w="http://schemas.openxmlformats.org/wordprocessingml/2006/main" xmlns:wne="http://schemas.microsoft.com/office/word/2006/wordml">
-  <w:footnote w:type="separator" w:id="-1">
+  <w:footnote w:type="separator" w:id="0">
     <w:p>
       <w:pPr>
         <w:spacing w:before="0" w:after="0"/>
@@ -4835,7 +4861,7 @@
       </w:r>
     </w:p>
   </w:footnote>
-  <w:footnote w:type="continuationSeparator" w:id="0">
+  <w:footnote w:type="continuationSeparator" w:id="1">
     <w:p>
       <w:pPr>
         <w:spacing w:before="0" w:after="0"/>

</xml_diff>

<commit_message>
add linux 32 and linux 64 wrapper scripts
</commit_message>
<xml_diff>
--- a/docs/manual/ManualInstallationSoftwareInfrastructure.docx
+++ b/docs/manual/ManualInstallationSoftwareInfrastructure.docx
@@ -586,7 +586,7 @@
           <w:tab w:val="left" w:pos="426"/>
         </w:tabs>
         <w:rPr>
-          <w:rFonts w:ascii="Calibri" w:hAnsi="Calibri"/>
+          <w:rFonts w:asciiTheme="minorHAnsi" w:eastAsiaTheme="minorEastAsia" w:hAnsiTheme="minorHAnsi" w:cstheme="minorBidi"/>
           <w:b w:val="0"/>
           <w:noProof/>
           <w:sz w:val="22"/>
@@ -612,7 +612,7 @@
       </w:r>
       <w:r>
         <w:rPr>
-          <w:rFonts w:ascii="Calibri" w:hAnsi="Calibri"/>
+          <w:rFonts w:asciiTheme="minorHAnsi" w:eastAsiaTheme="minorEastAsia" w:hAnsiTheme="minorHAnsi" w:cstheme="minorBidi"/>
           <w:b w:val="0"/>
           <w:noProof/>
           <w:sz w:val="22"/>
@@ -643,7 +643,7 @@
         <w:rPr>
           <w:noProof/>
         </w:rPr>
-        <w:instrText xml:space="preserve"> PAGEREF _Toc288103620 \h </w:instrText>
+        <w:instrText xml:space="preserve"> PAGEREF _Toc289846595 \h </w:instrText>
       </w:r>
       <w:r>
         <w:rPr>
@@ -676,7 +676,7 @@
           <w:tab w:val="left" w:pos="960"/>
         </w:tabs>
         <w:rPr>
-          <w:rFonts w:ascii="Calibri" w:hAnsi="Calibri"/>
+          <w:rFonts w:asciiTheme="minorHAnsi" w:eastAsiaTheme="minorEastAsia" w:hAnsiTheme="minorHAnsi" w:cstheme="minorBidi"/>
           <w:b w:val="0"/>
           <w:noProof/>
           <w:sz w:val="22"/>
@@ -692,7 +692,7 @@
       </w:r>
       <w:r>
         <w:rPr>
-          <w:rFonts w:ascii="Calibri" w:hAnsi="Calibri"/>
+          <w:rFonts w:asciiTheme="minorHAnsi" w:eastAsiaTheme="minorEastAsia" w:hAnsiTheme="minorHAnsi" w:cstheme="minorBidi"/>
           <w:b w:val="0"/>
           <w:noProof/>
           <w:sz w:val="22"/>
@@ -723,7 +723,7 @@
         <w:rPr>
           <w:noProof/>
         </w:rPr>
-        <w:instrText xml:space="preserve"> PAGEREF _Toc288103621 \h </w:instrText>
+        <w:instrText xml:space="preserve"> PAGEREF _Toc289846596 \h </w:instrText>
       </w:r>
       <w:r>
         <w:rPr>
@@ -756,7 +756,7 @@
           <w:tab w:val="left" w:pos="960"/>
         </w:tabs>
         <w:rPr>
-          <w:rFonts w:ascii="Calibri" w:hAnsi="Calibri"/>
+          <w:rFonts w:asciiTheme="minorHAnsi" w:eastAsiaTheme="minorEastAsia" w:hAnsiTheme="minorHAnsi" w:cstheme="minorBidi"/>
           <w:b w:val="0"/>
           <w:noProof/>
           <w:sz w:val="22"/>
@@ -772,7 +772,7 @@
       </w:r>
       <w:r>
         <w:rPr>
-          <w:rFonts w:ascii="Calibri" w:hAnsi="Calibri"/>
+          <w:rFonts w:asciiTheme="minorHAnsi" w:eastAsiaTheme="minorEastAsia" w:hAnsiTheme="minorHAnsi" w:cstheme="minorBidi"/>
           <w:b w:val="0"/>
           <w:noProof/>
           <w:sz w:val="22"/>
@@ -803,7 +803,7 @@
         <w:rPr>
           <w:noProof/>
         </w:rPr>
-        <w:instrText xml:space="preserve"> PAGEREF _Toc288103622 \h </w:instrText>
+        <w:instrText xml:space="preserve"> PAGEREF _Toc289846597 \h </w:instrText>
       </w:r>
       <w:r>
         <w:rPr>
@@ -836,7 +836,7 @@
           <w:tab w:val="left" w:pos="1385"/>
         </w:tabs>
         <w:rPr>
-          <w:rFonts w:ascii="Calibri" w:hAnsi="Calibri"/>
+          <w:rFonts w:asciiTheme="minorHAnsi" w:eastAsiaTheme="minorEastAsia" w:hAnsiTheme="minorHAnsi" w:cstheme="minorBidi"/>
           <w:noProof/>
           <w:sz w:val="22"/>
           <w:szCs w:val="22"/>
@@ -851,7 +851,7 @@
       </w:r>
       <w:r>
         <w:rPr>
-          <w:rFonts w:ascii="Calibri" w:hAnsi="Calibri"/>
+          <w:rFonts w:asciiTheme="minorHAnsi" w:eastAsiaTheme="minorEastAsia" w:hAnsiTheme="minorHAnsi" w:cstheme="minorBidi"/>
           <w:noProof/>
           <w:sz w:val="22"/>
           <w:szCs w:val="22"/>
@@ -881,7 +881,7 @@
         <w:rPr>
           <w:noProof/>
         </w:rPr>
-        <w:instrText xml:space="preserve"> PAGEREF _Toc288103623 \h </w:instrText>
+        <w:instrText xml:space="preserve"> PAGEREF _Toc289846598 \h </w:instrText>
       </w:r>
       <w:r>
         <w:rPr>
@@ -914,7 +914,7 @@
           <w:tab w:val="left" w:pos="1385"/>
         </w:tabs>
         <w:rPr>
-          <w:rFonts w:ascii="Calibri" w:hAnsi="Calibri"/>
+          <w:rFonts w:asciiTheme="minorHAnsi" w:eastAsiaTheme="minorEastAsia" w:hAnsiTheme="minorHAnsi" w:cstheme="minorBidi"/>
           <w:noProof/>
           <w:sz w:val="22"/>
           <w:szCs w:val="22"/>
@@ -929,7 +929,7 @@
       </w:r>
       <w:r>
         <w:rPr>
-          <w:rFonts w:ascii="Calibri" w:hAnsi="Calibri"/>
+          <w:rFonts w:asciiTheme="minorHAnsi" w:eastAsiaTheme="minorEastAsia" w:hAnsiTheme="minorHAnsi" w:cstheme="minorBidi"/>
           <w:noProof/>
           <w:sz w:val="22"/>
           <w:szCs w:val="22"/>
@@ -959,7 +959,7 @@
         <w:rPr>
           <w:noProof/>
         </w:rPr>
-        <w:instrText xml:space="preserve"> PAGEREF _Toc288103624 \h </w:instrText>
+        <w:instrText xml:space="preserve"> PAGEREF _Toc289846599 \h </w:instrText>
       </w:r>
       <w:r>
         <w:rPr>
@@ -992,7 +992,7 @@
           <w:tab w:val="left" w:pos="1385"/>
         </w:tabs>
         <w:rPr>
-          <w:rFonts w:ascii="Calibri" w:hAnsi="Calibri"/>
+          <w:rFonts w:asciiTheme="minorHAnsi" w:eastAsiaTheme="minorEastAsia" w:hAnsiTheme="minorHAnsi" w:cstheme="minorBidi"/>
           <w:noProof/>
           <w:sz w:val="22"/>
           <w:szCs w:val="22"/>
@@ -1007,7 +1007,7 @@
       </w:r>
       <w:r>
         <w:rPr>
-          <w:rFonts w:ascii="Calibri" w:hAnsi="Calibri"/>
+          <w:rFonts w:asciiTheme="minorHAnsi" w:eastAsiaTheme="minorEastAsia" w:hAnsiTheme="minorHAnsi" w:cstheme="minorBidi"/>
           <w:noProof/>
           <w:sz w:val="22"/>
           <w:szCs w:val="22"/>
@@ -1037,7 +1037,7 @@
         <w:rPr>
           <w:noProof/>
         </w:rPr>
-        <w:instrText xml:space="preserve"> PAGEREF _Toc288103625 \h </w:instrText>
+        <w:instrText xml:space="preserve"> PAGEREF _Toc289846600 \h </w:instrText>
       </w:r>
       <w:r>
         <w:rPr>
@@ -1070,7 +1070,7 @@
           <w:tab w:val="left" w:pos="1385"/>
         </w:tabs>
         <w:rPr>
-          <w:rFonts w:ascii="Calibri" w:hAnsi="Calibri"/>
+          <w:rFonts w:asciiTheme="minorHAnsi" w:eastAsiaTheme="minorEastAsia" w:hAnsiTheme="minorHAnsi" w:cstheme="minorBidi"/>
           <w:noProof/>
           <w:sz w:val="22"/>
           <w:szCs w:val="22"/>
@@ -1085,7 +1085,7 @@
       </w:r>
       <w:r>
         <w:rPr>
-          <w:rFonts w:ascii="Calibri" w:hAnsi="Calibri"/>
+          <w:rFonts w:asciiTheme="minorHAnsi" w:eastAsiaTheme="minorEastAsia" w:hAnsiTheme="minorHAnsi" w:cstheme="minorBidi"/>
           <w:noProof/>
           <w:sz w:val="22"/>
           <w:szCs w:val="22"/>
@@ -1115,7 +1115,7 @@
         <w:rPr>
           <w:noProof/>
         </w:rPr>
-        <w:instrText xml:space="preserve"> PAGEREF _Toc288103626 \h </w:instrText>
+        <w:instrText xml:space="preserve"> PAGEREF _Toc289846601 \h </w:instrText>
       </w:r>
       <w:r>
         <w:rPr>
@@ -1148,7 +1148,7 @@
           <w:tab w:val="left" w:pos="1385"/>
         </w:tabs>
         <w:rPr>
-          <w:rFonts w:ascii="Calibri" w:hAnsi="Calibri"/>
+          <w:rFonts w:asciiTheme="minorHAnsi" w:eastAsiaTheme="minorEastAsia" w:hAnsiTheme="minorHAnsi" w:cstheme="minorBidi"/>
           <w:noProof/>
           <w:sz w:val="22"/>
           <w:szCs w:val="22"/>
@@ -1163,7 +1163,7 @@
       </w:r>
       <w:r>
         <w:rPr>
-          <w:rFonts w:ascii="Calibri" w:hAnsi="Calibri"/>
+          <w:rFonts w:asciiTheme="minorHAnsi" w:eastAsiaTheme="minorEastAsia" w:hAnsiTheme="minorHAnsi" w:cstheme="minorBidi"/>
           <w:noProof/>
           <w:sz w:val="22"/>
           <w:szCs w:val="22"/>
@@ -1193,7 +1193,7 @@
         <w:rPr>
           <w:noProof/>
         </w:rPr>
-        <w:instrText xml:space="preserve"> PAGEREF _Toc288103627 \h </w:instrText>
+        <w:instrText xml:space="preserve"> PAGEREF _Toc289846602 \h </w:instrText>
       </w:r>
       <w:r>
         <w:rPr>
@@ -1226,7 +1226,7 @@
           <w:tab w:val="left" w:pos="960"/>
         </w:tabs>
         <w:rPr>
-          <w:rFonts w:ascii="Calibri" w:hAnsi="Calibri"/>
+          <w:rFonts w:asciiTheme="minorHAnsi" w:eastAsiaTheme="minorEastAsia" w:hAnsiTheme="minorHAnsi" w:cstheme="minorBidi"/>
           <w:b w:val="0"/>
           <w:noProof/>
           <w:sz w:val="22"/>
@@ -1242,7 +1242,7 @@
       </w:r>
       <w:r>
         <w:rPr>
-          <w:rFonts w:ascii="Calibri" w:hAnsi="Calibri"/>
+          <w:rFonts w:asciiTheme="minorHAnsi" w:eastAsiaTheme="minorEastAsia" w:hAnsiTheme="minorHAnsi" w:cstheme="minorBidi"/>
           <w:b w:val="0"/>
           <w:noProof/>
           <w:sz w:val="22"/>
@@ -1273,7 +1273,7 @@
         <w:rPr>
           <w:noProof/>
         </w:rPr>
-        <w:instrText xml:space="preserve"> PAGEREF _Toc288103628 \h </w:instrText>
+        <w:instrText xml:space="preserve"> PAGEREF _Toc289846603 \h </w:instrText>
       </w:r>
       <w:r>
         <w:rPr>
@@ -1306,7 +1306,7 @@
           <w:tab w:val="left" w:pos="1385"/>
         </w:tabs>
         <w:rPr>
-          <w:rFonts w:ascii="Calibri" w:hAnsi="Calibri"/>
+          <w:rFonts w:asciiTheme="minorHAnsi" w:eastAsiaTheme="minorEastAsia" w:hAnsiTheme="minorHAnsi" w:cstheme="minorBidi"/>
           <w:noProof/>
           <w:sz w:val="22"/>
           <w:szCs w:val="22"/>
@@ -1321,7 +1321,7 @@
       </w:r>
       <w:r>
         <w:rPr>
-          <w:rFonts w:ascii="Calibri" w:hAnsi="Calibri"/>
+          <w:rFonts w:asciiTheme="minorHAnsi" w:eastAsiaTheme="minorEastAsia" w:hAnsiTheme="minorHAnsi" w:cstheme="minorBidi"/>
           <w:noProof/>
           <w:sz w:val="22"/>
           <w:szCs w:val="22"/>
@@ -1351,7 +1351,7 @@
         <w:rPr>
           <w:noProof/>
         </w:rPr>
-        <w:instrText xml:space="preserve"> PAGEREF _Toc288103629 \h </w:instrText>
+        <w:instrText xml:space="preserve"> PAGEREF _Toc289846604 \h </w:instrText>
       </w:r>
       <w:r>
         <w:rPr>
@@ -1384,7 +1384,7 @@
           <w:tab w:val="left" w:pos="1385"/>
         </w:tabs>
         <w:rPr>
-          <w:rFonts w:ascii="Calibri" w:hAnsi="Calibri"/>
+          <w:rFonts w:asciiTheme="minorHAnsi" w:eastAsiaTheme="minorEastAsia" w:hAnsiTheme="minorHAnsi" w:cstheme="minorBidi"/>
           <w:noProof/>
           <w:sz w:val="22"/>
           <w:szCs w:val="22"/>
@@ -1399,7 +1399,7 @@
       </w:r>
       <w:r>
         <w:rPr>
-          <w:rFonts w:ascii="Calibri" w:hAnsi="Calibri"/>
+          <w:rFonts w:asciiTheme="minorHAnsi" w:eastAsiaTheme="minorEastAsia" w:hAnsiTheme="minorHAnsi" w:cstheme="minorBidi"/>
           <w:noProof/>
           <w:sz w:val="22"/>
           <w:szCs w:val="22"/>
@@ -1429,7 +1429,7 @@
         <w:rPr>
           <w:noProof/>
         </w:rPr>
-        <w:instrText xml:space="preserve"> PAGEREF _Toc288103630 \h </w:instrText>
+        <w:instrText xml:space="preserve"> PAGEREF _Toc289846605 \h </w:instrText>
       </w:r>
       <w:r>
         <w:rPr>
@@ -1462,7 +1462,7 @@
           <w:tab w:val="left" w:pos="1385"/>
         </w:tabs>
         <w:rPr>
-          <w:rFonts w:ascii="Calibri" w:hAnsi="Calibri"/>
+          <w:rFonts w:asciiTheme="minorHAnsi" w:eastAsiaTheme="minorEastAsia" w:hAnsiTheme="minorHAnsi" w:cstheme="minorBidi"/>
           <w:noProof/>
           <w:sz w:val="22"/>
           <w:szCs w:val="22"/>
@@ -1477,7 +1477,7 @@
       </w:r>
       <w:r>
         <w:rPr>
-          <w:rFonts w:ascii="Calibri" w:hAnsi="Calibri"/>
+          <w:rFonts w:asciiTheme="minorHAnsi" w:eastAsiaTheme="minorEastAsia" w:hAnsiTheme="minorHAnsi" w:cstheme="minorBidi"/>
           <w:noProof/>
           <w:sz w:val="22"/>
           <w:szCs w:val="22"/>
@@ -1507,7 +1507,7 @@
         <w:rPr>
           <w:noProof/>
         </w:rPr>
-        <w:instrText xml:space="preserve"> PAGEREF _Toc288103631 \h </w:instrText>
+        <w:instrText xml:space="preserve"> PAGEREF _Toc289846606 \h </w:instrText>
       </w:r>
       <w:r>
         <w:rPr>
@@ -1540,7 +1540,7 @@
           <w:tab w:val="left" w:pos="1385"/>
         </w:tabs>
         <w:rPr>
-          <w:rFonts w:ascii="Calibri" w:hAnsi="Calibri"/>
+          <w:rFonts w:asciiTheme="minorHAnsi" w:eastAsiaTheme="minorEastAsia" w:hAnsiTheme="minorHAnsi" w:cstheme="minorBidi"/>
           <w:noProof/>
           <w:sz w:val="22"/>
           <w:szCs w:val="22"/>
@@ -1555,7 +1555,7 @@
       </w:r>
       <w:r>
         <w:rPr>
-          <w:rFonts w:ascii="Calibri" w:hAnsi="Calibri"/>
+          <w:rFonts w:asciiTheme="minorHAnsi" w:eastAsiaTheme="minorEastAsia" w:hAnsiTheme="minorHAnsi" w:cstheme="minorBidi"/>
           <w:noProof/>
           <w:sz w:val="22"/>
           <w:szCs w:val="22"/>
@@ -1585,7 +1585,7 @@
         <w:rPr>
           <w:noProof/>
         </w:rPr>
-        <w:instrText xml:space="preserve"> PAGEREF _Toc288103632 \h </w:instrText>
+        <w:instrText xml:space="preserve"> PAGEREF _Toc289846607 \h </w:instrText>
       </w:r>
       <w:r>
         <w:rPr>
@@ -1618,7 +1618,7 @@
           <w:tab w:val="left" w:pos="1385"/>
         </w:tabs>
         <w:rPr>
-          <w:rFonts w:ascii="Calibri" w:hAnsi="Calibri"/>
+          <w:rFonts w:asciiTheme="minorHAnsi" w:eastAsiaTheme="minorEastAsia" w:hAnsiTheme="minorHAnsi" w:cstheme="minorBidi"/>
           <w:noProof/>
           <w:sz w:val="22"/>
           <w:szCs w:val="22"/>
@@ -1633,7 +1633,7 @@
       </w:r>
       <w:r>
         <w:rPr>
-          <w:rFonts w:ascii="Calibri" w:hAnsi="Calibri"/>
+          <w:rFonts w:asciiTheme="minorHAnsi" w:eastAsiaTheme="minorEastAsia" w:hAnsiTheme="minorHAnsi" w:cstheme="minorBidi"/>
           <w:noProof/>
           <w:sz w:val="22"/>
           <w:szCs w:val="22"/>
@@ -1663,7 +1663,7 @@
         <w:rPr>
           <w:noProof/>
         </w:rPr>
-        <w:instrText xml:space="preserve"> PAGEREF _Toc288103633 \h </w:instrText>
+        <w:instrText xml:space="preserve"> PAGEREF _Toc289846608 \h </w:instrText>
       </w:r>
       <w:r>
         <w:rPr>
@@ -1696,7 +1696,7 @@
           <w:tab w:val="left" w:pos="960"/>
         </w:tabs>
         <w:rPr>
-          <w:rFonts w:ascii="Calibri" w:hAnsi="Calibri"/>
+          <w:rFonts w:asciiTheme="minorHAnsi" w:eastAsiaTheme="minorEastAsia" w:hAnsiTheme="minorHAnsi" w:cstheme="minorBidi"/>
           <w:b w:val="0"/>
           <w:noProof/>
           <w:sz w:val="22"/>
@@ -1712,7 +1712,7 @@
       </w:r>
       <w:r>
         <w:rPr>
-          <w:rFonts w:ascii="Calibri" w:hAnsi="Calibri"/>
+          <w:rFonts w:asciiTheme="minorHAnsi" w:eastAsiaTheme="minorEastAsia" w:hAnsiTheme="minorHAnsi" w:cstheme="minorBidi"/>
           <w:b w:val="0"/>
           <w:noProof/>
           <w:sz w:val="22"/>
@@ -1743,7 +1743,7 @@
         <w:rPr>
           <w:noProof/>
         </w:rPr>
-        <w:instrText xml:space="preserve"> PAGEREF _Toc288103634 \h </w:instrText>
+        <w:instrText xml:space="preserve"> PAGEREF _Toc289846609 \h </w:instrText>
       </w:r>
       <w:r>
         <w:rPr>
@@ -1776,7 +1776,7 @@
           <w:tab w:val="left" w:pos="1385"/>
         </w:tabs>
         <w:rPr>
-          <w:rFonts w:ascii="Calibri" w:hAnsi="Calibri"/>
+          <w:rFonts w:asciiTheme="minorHAnsi" w:eastAsiaTheme="minorEastAsia" w:hAnsiTheme="minorHAnsi" w:cstheme="minorBidi"/>
           <w:noProof/>
           <w:sz w:val="22"/>
           <w:szCs w:val="22"/>
@@ -1791,7 +1791,7 @@
       </w:r>
       <w:r>
         <w:rPr>
-          <w:rFonts w:ascii="Calibri" w:hAnsi="Calibri"/>
+          <w:rFonts w:asciiTheme="minorHAnsi" w:eastAsiaTheme="minorEastAsia" w:hAnsiTheme="minorHAnsi" w:cstheme="minorBidi"/>
           <w:noProof/>
           <w:sz w:val="22"/>
           <w:szCs w:val="22"/>
@@ -1821,7 +1821,7 @@
         <w:rPr>
           <w:noProof/>
         </w:rPr>
-        <w:instrText xml:space="preserve"> PAGEREF _Toc288103635 \h </w:instrText>
+        <w:instrText xml:space="preserve"> PAGEREF _Toc289846610 \h </w:instrText>
       </w:r>
       <w:r>
         <w:rPr>
@@ -1854,7 +1854,7 @@
           <w:tab w:val="left" w:pos="1385"/>
         </w:tabs>
         <w:rPr>
-          <w:rFonts w:ascii="Calibri" w:hAnsi="Calibri"/>
+          <w:rFonts w:asciiTheme="minorHAnsi" w:eastAsiaTheme="minorEastAsia" w:hAnsiTheme="minorHAnsi" w:cstheme="minorBidi"/>
           <w:noProof/>
           <w:sz w:val="22"/>
           <w:szCs w:val="22"/>
@@ -1869,7 +1869,7 @@
       </w:r>
       <w:r>
         <w:rPr>
-          <w:rFonts w:ascii="Calibri" w:hAnsi="Calibri"/>
+          <w:rFonts w:asciiTheme="minorHAnsi" w:eastAsiaTheme="minorEastAsia" w:hAnsiTheme="minorHAnsi" w:cstheme="minorBidi"/>
           <w:noProof/>
           <w:sz w:val="22"/>
           <w:szCs w:val="22"/>
@@ -1899,7 +1899,7 @@
         <w:rPr>
           <w:noProof/>
         </w:rPr>
-        <w:instrText xml:space="preserve"> PAGEREF _Toc288103636 \h </w:instrText>
+        <w:instrText xml:space="preserve"> PAGEREF _Toc289846611 \h </w:instrText>
       </w:r>
       <w:r>
         <w:rPr>
@@ -1932,7 +1932,7 @@
           <w:tab w:val="left" w:pos="1385"/>
         </w:tabs>
         <w:rPr>
-          <w:rFonts w:ascii="Calibri" w:hAnsi="Calibri"/>
+          <w:rFonts w:asciiTheme="minorHAnsi" w:eastAsiaTheme="minorEastAsia" w:hAnsiTheme="minorHAnsi" w:cstheme="minorBidi"/>
           <w:noProof/>
           <w:sz w:val="22"/>
           <w:szCs w:val="22"/>
@@ -1947,7 +1947,7 @@
       </w:r>
       <w:r>
         <w:rPr>
-          <w:rFonts w:ascii="Calibri" w:hAnsi="Calibri"/>
+          <w:rFonts w:asciiTheme="minorHAnsi" w:eastAsiaTheme="minorEastAsia" w:hAnsiTheme="minorHAnsi" w:cstheme="minorBidi"/>
           <w:noProof/>
           <w:sz w:val="22"/>
           <w:szCs w:val="22"/>
@@ -1977,7 +1977,7 @@
         <w:rPr>
           <w:noProof/>
         </w:rPr>
-        <w:instrText xml:space="preserve"> PAGEREF _Toc288103637 \h </w:instrText>
+        <w:instrText xml:space="preserve"> PAGEREF _Toc289846612 \h </w:instrText>
       </w:r>
       <w:r>
         <w:rPr>
@@ -2010,7 +2010,7 @@
           <w:tab w:val="left" w:pos="1385"/>
         </w:tabs>
         <w:rPr>
-          <w:rFonts w:ascii="Calibri" w:hAnsi="Calibri"/>
+          <w:rFonts w:asciiTheme="minorHAnsi" w:eastAsiaTheme="minorEastAsia" w:hAnsiTheme="minorHAnsi" w:cstheme="minorBidi"/>
           <w:noProof/>
           <w:sz w:val="22"/>
           <w:szCs w:val="22"/>
@@ -2025,7 +2025,7 @@
       </w:r>
       <w:r>
         <w:rPr>
-          <w:rFonts w:ascii="Calibri" w:hAnsi="Calibri"/>
+          <w:rFonts w:asciiTheme="minorHAnsi" w:eastAsiaTheme="minorEastAsia" w:hAnsiTheme="minorHAnsi" w:cstheme="minorBidi"/>
           <w:noProof/>
           <w:sz w:val="22"/>
           <w:szCs w:val="22"/>
@@ -2055,7 +2055,7 @@
         <w:rPr>
           <w:noProof/>
         </w:rPr>
-        <w:instrText xml:space="preserve"> PAGEREF _Toc288103638 \h </w:instrText>
+        <w:instrText xml:space="preserve"> PAGEREF _Toc289846613 \h </w:instrText>
       </w:r>
       <w:r>
         <w:rPr>
@@ -2088,7 +2088,7 @@
           <w:tab w:val="left" w:pos="960"/>
         </w:tabs>
         <w:rPr>
-          <w:rFonts w:ascii="Calibri" w:hAnsi="Calibri"/>
+          <w:rFonts w:asciiTheme="minorHAnsi" w:eastAsiaTheme="minorEastAsia" w:hAnsiTheme="minorHAnsi" w:cstheme="minorBidi"/>
           <w:b w:val="0"/>
           <w:noProof/>
           <w:sz w:val="22"/>
@@ -2104,7 +2104,7 @@
       </w:r>
       <w:r>
         <w:rPr>
-          <w:rFonts w:ascii="Calibri" w:hAnsi="Calibri"/>
+          <w:rFonts w:asciiTheme="minorHAnsi" w:eastAsiaTheme="minorEastAsia" w:hAnsiTheme="minorHAnsi" w:cstheme="minorBidi"/>
           <w:b w:val="0"/>
           <w:noProof/>
           <w:sz w:val="22"/>
@@ -2135,7 +2135,7 @@
         <w:rPr>
           <w:noProof/>
         </w:rPr>
-        <w:instrText xml:space="preserve"> PAGEREF _Toc288103639 \h </w:instrText>
+        <w:instrText xml:space="preserve"> PAGEREF _Toc289846614 \h </w:instrText>
       </w:r>
       <w:r>
         <w:rPr>
@@ -2168,7 +2168,7 @@
           <w:tab w:val="left" w:pos="1385"/>
         </w:tabs>
         <w:rPr>
-          <w:rFonts w:ascii="Calibri" w:hAnsi="Calibri"/>
+          <w:rFonts w:asciiTheme="minorHAnsi" w:eastAsiaTheme="minorEastAsia" w:hAnsiTheme="minorHAnsi" w:cstheme="minorBidi"/>
           <w:noProof/>
           <w:sz w:val="22"/>
           <w:szCs w:val="22"/>
@@ -2183,7 +2183,7 @@
       </w:r>
       <w:r>
         <w:rPr>
-          <w:rFonts w:ascii="Calibri" w:hAnsi="Calibri"/>
+          <w:rFonts w:asciiTheme="minorHAnsi" w:eastAsiaTheme="minorEastAsia" w:hAnsiTheme="minorHAnsi" w:cstheme="minorBidi"/>
           <w:noProof/>
           <w:sz w:val="22"/>
           <w:szCs w:val="22"/>
@@ -2213,7 +2213,7 @@
         <w:rPr>
           <w:noProof/>
         </w:rPr>
-        <w:instrText xml:space="preserve"> PAGEREF _Toc288103640 \h </w:instrText>
+        <w:instrText xml:space="preserve"> PAGEREF _Toc289846615 \h </w:instrText>
       </w:r>
       <w:r>
         <w:rPr>
@@ -2246,7 +2246,7 @@
           <w:tab w:val="left" w:pos="1385"/>
         </w:tabs>
         <w:rPr>
-          <w:rFonts w:ascii="Calibri" w:hAnsi="Calibri"/>
+          <w:rFonts w:asciiTheme="minorHAnsi" w:eastAsiaTheme="minorEastAsia" w:hAnsiTheme="minorHAnsi" w:cstheme="minorBidi"/>
           <w:noProof/>
           <w:sz w:val="22"/>
           <w:szCs w:val="22"/>
@@ -2261,7 +2261,7 @@
       </w:r>
       <w:r>
         <w:rPr>
-          <w:rFonts w:ascii="Calibri" w:hAnsi="Calibri"/>
+          <w:rFonts w:asciiTheme="minorHAnsi" w:eastAsiaTheme="minorEastAsia" w:hAnsiTheme="minorHAnsi" w:cstheme="minorBidi"/>
           <w:noProof/>
           <w:sz w:val="22"/>
           <w:szCs w:val="22"/>
@@ -2291,7 +2291,7 @@
         <w:rPr>
           <w:noProof/>
         </w:rPr>
-        <w:instrText xml:space="preserve"> PAGEREF _Toc288103641 \h </w:instrText>
+        <w:instrText xml:space="preserve"> PAGEREF _Toc289846616 \h </w:instrText>
       </w:r>
       <w:r>
         <w:rPr>
@@ -2324,7 +2324,7 @@
           <w:tab w:val="left" w:pos="1385"/>
         </w:tabs>
         <w:rPr>
-          <w:rFonts w:ascii="Calibri" w:hAnsi="Calibri"/>
+          <w:rFonts w:asciiTheme="minorHAnsi" w:eastAsiaTheme="minorEastAsia" w:hAnsiTheme="minorHAnsi" w:cstheme="minorBidi"/>
           <w:noProof/>
           <w:sz w:val="22"/>
           <w:szCs w:val="22"/>
@@ -2339,7 +2339,7 @@
       </w:r>
       <w:r>
         <w:rPr>
-          <w:rFonts w:ascii="Calibri" w:hAnsi="Calibri"/>
+          <w:rFonts w:asciiTheme="minorHAnsi" w:eastAsiaTheme="minorEastAsia" w:hAnsiTheme="minorHAnsi" w:cstheme="minorBidi"/>
           <w:noProof/>
           <w:sz w:val="22"/>
           <w:szCs w:val="22"/>
@@ -2369,7 +2369,7 @@
         <w:rPr>
           <w:noProof/>
         </w:rPr>
-        <w:instrText xml:space="preserve"> PAGEREF _Toc288103642 \h </w:instrText>
+        <w:instrText xml:space="preserve"> PAGEREF _Toc289846617 \h </w:instrText>
       </w:r>
       <w:r>
         <w:rPr>
@@ -2402,7 +2402,7 @@
           <w:tab w:val="left" w:pos="960"/>
         </w:tabs>
         <w:rPr>
-          <w:rFonts w:ascii="Calibri" w:hAnsi="Calibri"/>
+          <w:rFonts w:asciiTheme="minorHAnsi" w:eastAsiaTheme="minorEastAsia" w:hAnsiTheme="minorHAnsi" w:cstheme="minorBidi"/>
           <w:b w:val="0"/>
           <w:noProof/>
           <w:sz w:val="22"/>
@@ -2418,7 +2418,7 @@
       </w:r>
       <w:r>
         <w:rPr>
-          <w:rFonts w:ascii="Calibri" w:hAnsi="Calibri"/>
+          <w:rFonts w:asciiTheme="minorHAnsi" w:eastAsiaTheme="minorEastAsia" w:hAnsiTheme="minorHAnsi" w:cstheme="minorBidi"/>
           <w:b w:val="0"/>
           <w:noProof/>
           <w:sz w:val="22"/>
@@ -2449,7 +2449,7 @@
         <w:rPr>
           <w:noProof/>
         </w:rPr>
-        <w:instrText xml:space="preserve"> PAGEREF _Toc288103643 \h </w:instrText>
+        <w:instrText xml:space="preserve"> PAGEREF _Toc289846618 \h </w:instrText>
       </w:r>
       <w:r>
         <w:rPr>
@@ -2482,7 +2482,7 @@
           <w:tab w:val="left" w:pos="1385"/>
         </w:tabs>
         <w:rPr>
-          <w:rFonts w:ascii="Calibri" w:hAnsi="Calibri"/>
+          <w:rFonts w:asciiTheme="minorHAnsi" w:eastAsiaTheme="minorEastAsia" w:hAnsiTheme="minorHAnsi" w:cstheme="minorBidi"/>
           <w:noProof/>
           <w:sz w:val="22"/>
           <w:szCs w:val="22"/>
@@ -2497,7 +2497,7 @@
       </w:r>
       <w:r>
         <w:rPr>
-          <w:rFonts w:ascii="Calibri" w:hAnsi="Calibri"/>
+          <w:rFonts w:asciiTheme="minorHAnsi" w:eastAsiaTheme="minorEastAsia" w:hAnsiTheme="minorHAnsi" w:cstheme="minorBidi"/>
           <w:noProof/>
           <w:sz w:val="22"/>
           <w:szCs w:val="22"/>
@@ -2527,7 +2527,7 @@
         <w:rPr>
           <w:noProof/>
         </w:rPr>
-        <w:instrText xml:space="preserve"> PAGEREF _Toc288103644 \h </w:instrText>
+        <w:instrText xml:space="preserve"> PAGEREF _Toc289846619 \h </w:instrText>
       </w:r>
       <w:r>
         <w:rPr>
@@ -2560,7 +2560,7 @@
           <w:tab w:val="left" w:pos="1385"/>
         </w:tabs>
         <w:rPr>
-          <w:rFonts w:ascii="Calibri" w:hAnsi="Calibri"/>
+          <w:rFonts w:asciiTheme="minorHAnsi" w:eastAsiaTheme="minorEastAsia" w:hAnsiTheme="minorHAnsi" w:cstheme="minorBidi"/>
           <w:noProof/>
           <w:sz w:val="22"/>
           <w:szCs w:val="22"/>
@@ -2575,7 +2575,7 @@
       </w:r>
       <w:r>
         <w:rPr>
-          <w:rFonts w:ascii="Calibri" w:hAnsi="Calibri"/>
+          <w:rFonts w:asciiTheme="minorHAnsi" w:eastAsiaTheme="minorEastAsia" w:hAnsiTheme="minorHAnsi" w:cstheme="minorBidi"/>
           <w:noProof/>
           <w:sz w:val="22"/>
           <w:szCs w:val="22"/>
@@ -2605,7 +2605,7 @@
         <w:rPr>
           <w:noProof/>
         </w:rPr>
-        <w:instrText xml:space="preserve"> PAGEREF _Toc288103645 \h </w:instrText>
+        <w:instrText xml:space="preserve"> PAGEREF _Toc289846620 \h </w:instrText>
       </w:r>
       <w:r>
         <w:rPr>
@@ -2638,7 +2638,7 @@
           <w:tab w:val="left" w:pos="1385"/>
         </w:tabs>
         <w:rPr>
-          <w:rFonts w:ascii="Calibri" w:hAnsi="Calibri"/>
+          <w:rFonts w:asciiTheme="minorHAnsi" w:eastAsiaTheme="minorEastAsia" w:hAnsiTheme="minorHAnsi" w:cstheme="minorBidi"/>
           <w:noProof/>
           <w:sz w:val="22"/>
           <w:szCs w:val="22"/>
@@ -2653,7 +2653,7 @@
       </w:r>
       <w:r>
         <w:rPr>
-          <w:rFonts w:ascii="Calibri" w:hAnsi="Calibri"/>
+          <w:rFonts w:asciiTheme="minorHAnsi" w:eastAsiaTheme="minorEastAsia" w:hAnsiTheme="minorHAnsi" w:cstheme="minorBidi"/>
           <w:noProof/>
           <w:sz w:val="22"/>
           <w:szCs w:val="22"/>
@@ -2683,7 +2683,7 @@
         <w:rPr>
           <w:noProof/>
         </w:rPr>
-        <w:instrText xml:space="preserve"> PAGEREF _Toc288103646 \h </w:instrText>
+        <w:instrText xml:space="preserve"> PAGEREF _Toc289846621 \h </w:instrText>
       </w:r>
       <w:r>
         <w:rPr>
@@ -2716,7 +2716,7 @@
           <w:tab w:val="left" w:pos="960"/>
         </w:tabs>
         <w:rPr>
-          <w:rFonts w:ascii="Calibri" w:hAnsi="Calibri"/>
+          <w:rFonts w:asciiTheme="minorHAnsi" w:eastAsiaTheme="minorEastAsia" w:hAnsiTheme="minorHAnsi" w:cstheme="minorBidi"/>
           <w:b w:val="0"/>
           <w:noProof/>
           <w:sz w:val="22"/>
@@ -2732,7 +2732,7 @@
       </w:r>
       <w:r>
         <w:rPr>
-          <w:rFonts w:ascii="Calibri" w:hAnsi="Calibri"/>
+          <w:rFonts w:asciiTheme="minorHAnsi" w:eastAsiaTheme="minorEastAsia" w:hAnsiTheme="minorHAnsi" w:cstheme="minorBidi"/>
           <w:b w:val="0"/>
           <w:noProof/>
           <w:sz w:val="22"/>
@@ -2763,7 +2763,7 @@
         <w:rPr>
           <w:noProof/>
         </w:rPr>
-        <w:instrText xml:space="preserve"> PAGEREF _Toc288103647 \h </w:instrText>
+        <w:instrText xml:space="preserve"> PAGEREF _Toc289846622 \h </w:instrText>
       </w:r>
       <w:r>
         <w:rPr>
@@ -2796,7 +2796,7 @@
           <w:tab w:val="left" w:pos="1385"/>
         </w:tabs>
         <w:rPr>
-          <w:rFonts w:ascii="Calibri" w:hAnsi="Calibri"/>
+          <w:rFonts w:asciiTheme="minorHAnsi" w:eastAsiaTheme="minorEastAsia" w:hAnsiTheme="minorHAnsi" w:cstheme="minorBidi"/>
           <w:noProof/>
           <w:sz w:val="22"/>
           <w:szCs w:val="22"/>
@@ -2811,7 +2811,7 @@
       </w:r>
       <w:r>
         <w:rPr>
-          <w:rFonts w:ascii="Calibri" w:hAnsi="Calibri"/>
+          <w:rFonts w:asciiTheme="minorHAnsi" w:eastAsiaTheme="minorEastAsia" w:hAnsiTheme="minorHAnsi" w:cstheme="minorBidi"/>
           <w:noProof/>
           <w:sz w:val="22"/>
           <w:szCs w:val="22"/>
@@ -2841,7 +2841,7 @@
         <w:rPr>
           <w:noProof/>
         </w:rPr>
-        <w:instrText xml:space="preserve"> PAGEREF _Toc288103648 \h </w:instrText>
+        <w:instrText xml:space="preserve"> PAGEREF _Toc289846623 \h </w:instrText>
       </w:r>
       <w:r>
         <w:rPr>
@@ -2874,7 +2874,7 @@
           <w:tab w:val="left" w:pos="1385"/>
         </w:tabs>
         <w:rPr>
-          <w:rFonts w:ascii="Calibri" w:hAnsi="Calibri"/>
+          <w:rFonts w:asciiTheme="minorHAnsi" w:eastAsiaTheme="minorEastAsia" w:hAnsiTheme="minorHAnsi" w:cstheme="minorBidi"/>
           <w:noProof/>
           <w:sz w:val="22"/>
           <w:szCs w:val="22"/>
@@ -2889,7 +2889,7 @@
       </w:r>
       <w:r>
         <w:rPr>
-          <w:rFonts w:ascii="Calibri" w:hAnsi="Calibri"/>
+          <w:rFonts w:asciiTheme="minorHAnsi" w:eastAsiaTheme="minorEastAsia" w:hAnsiTheme="minorHAnsi" w:cstheme="minorBidi"/>
           <w:noProof/>
           <w:sz w:val="22"/>
           <w:szCs w:val="22"/>
@@ -2919,7 +2919,7 @@
         <w:rPr>
           <w:noProof/>
         </w:rPr>
-        <w:instrText xml:space="preserve"> PAGEREF _Toc288103649 \h </w:instrText>
+        <w:instrText xml:space="preserve"> PAGEREF _Toc289846624 \h </w:instrText>
       </w:r>
       <w:r>
         <w:rPr>
@@ -2952,7 +2952,7 @@
           <w:tab w:val="left" w:pos="1385"/>
         </w:tabs>
         <w:rPr>
-          <w:rFonts w:ascii="Calibri" w:hAnsi="Calibri"/>
+          <w:rFonts w:asciiTheme="minorHAnsi" w:eastAsiaTheme="minorEastAsia" w:hAnsiTheme="minorHAnsi" w:cstheme="minorBidi"/>
           <w:noProof/>
           <w:sz w:val="22"/>
           <w:szCs w:val="22"/>
@@ -2967,7 +2967,7 @@
       </w:r>
       <w:r>
         <w:rPr>
-          <w:rFonts w:ascii="Calibri" w:hAnsi="Calibri"/>
+          <w:rFonts w:asciiTheme="minorHAnsi" w:eastAsiaTheme="minorEastAsia" w:hAnsiTheme="minorHAnsi" w:cstheme="minorBidi"/>
           <w:noProof/>
           <w:sz w:val="22"/>
           <w:szCs w:val="22"/>
@@ -2997,7 +2997,7 @@
         <w:rPr>
           <w:noProof/>
         </w:rPr>
-        <w:instrText xml:space="preserve"> PAGEREF _Toc288103650 \h </w:instrText>
+        <w:instrText xml:space="preserve"> PAGEREF _Toc289846625 \h </w:instrText>
       </w:r>
       <w:r>
         <w:rPr>
@@ -3015,6 +3015,84 @@
           <w:noProof/>
         </w:rPr>
         <w:t>7</w:t>
+      </w:r>
+      <w:r>
+        <w:rPr>
+          <w:noProof/>
+        </w:rPr>
+        <w:fldChar w:fldCharType="end"/>
+      </w:r>
+    </w:p>
+    <w:p>
+      <w:pPr>
+        <w:pStyle w:val="TOC3"/>
+        <w:tabs>
+          <w:tab w:val="left" w:pos="1385"/>
+        </w:tabs>
+        <w:rPr>
+          <w:rFonts w:asciiTheme="minorHAnsi" w:eastAsiaTheme="minorEastAsia" w:hAnsiTheme="minorHAnsi" w:cstheme="minorBidi"/>
+          <w:noProof/>
+          <w:sz w:val="22"/>
+          <w:szCs w:val="22"/>
+          <w:lang w:eastAsia="en-US"/>
+        </w:rPr>
+      </w:pPr>
+      <w:r>
+        <w:rPr>
+          <w:noProof/>
+        </w:rPr>
+        <w:t>1.7.4</w:t>
+      </w:r>
+      <w:r>
+        <w:rPr>
+          <w:rFonts w:asciiTheme="minorHAnsi" w:eastAsiaTheme="minorEastAsia" w:hAnsiTheme="minorHAnsi" w:cstheme="minorBidi"/>
+          <w:noProof/>
+          <w:sz w:val="22"/>
+          <w:szCs w:val="22"/>
+          <w:lang w:eastAsia="en-US"/>
+        </w:rPr>
+        <w:tab/>
+      </w:r>
+      <w:r>
+        <w:rPr>
+          <w:noProof/>
+        </w:rPr>
+        <w:t>Import public key dengan menggunakan console</w:t>
+      </w:r>
+      <w:r>
+        <w:rPr>
+          <w:noProof/>
+        </w:rPr>
+        <w:tab/>
+      </w:r>
+      <w:r>
+        <w:rPr>
+          <w:noProof/>
+        </w:rPr>
+        <w:fldChar w:fldCharType="begin"/>
+      </w:r>
+      <w:r>
+        <w:rPr>
+          <w:noProof/>
+        </w:rPr>
+        <w:instrText xml:space="preserve"> PAGEREF _Toc289846626 \h </w:instrText>
+      </w:r>
+      <w:r>
+        <w:rPr>
+          <w:noProof/>
+        </w:rPr>
+      </w:r>
+      <w:r>
+        <w:rPr>
+          <w:noProof/>
+        </w:rPr>
+        <w:fldChar w:fldCharType="separate"/>
+      </w:r>
+      <w:r>
+        <w:rPr>
+          <w:noProof/>
+        </w:rPr>
+        <w:t>8</w:t>
       </w:r>
       <w:r>
         <w:rPr>
@@ -3059,7 +3137,7 @@
         <w:pStyle w:val="Heading1"/>
       </w:pPr>
       <w:bookmarkStart w:id="1" w:name="__RefHeading__3_1224168122"/>
-      <w:bookmarkStart w:id="2" w:name="_Toc288103620"/>
+      <w:bookmarkStart w:id="2" w:name="_Toc289846595"/>
       <w:bookmarkEnd w:id="1"/>
       <w:r>
         <w:lastRenderedPageBreak/>
@@ -3071,7 +3149,7 @@
       <w:pPr>
         <w:pStyle w:val="Heading2"/>
       </w:pPr>
-      <w:bookmarkStart w:id="3" w:name="_Toc288103621"/>
+      <w:bookmarkStart w:id="3" w:name="_Toc289846596"/>
       <w:r>
         <w:t>Software Infrastruktur</w:t>
       </w:r>
@@ -3152,7 +3230,7 @@
       <w:pPr>
         <w:pStyle w:val="Heading2"/>
       </w:pPr>
-      <w:bookmarkStart w:id="4" w:name="_Toc288103622"/>
+      <w:bookmarkStart w:id="4" w:name="_Toc289846597"/>
       <w:r>
         <w:t>JDK 1.6 update 24</w:t>
       </w:r>
@@ -3162,7 +3240,7 @@
       <w:pPr>
         <w:pStyle w:val="Heading3"/>
       </w:pPr>
-      <w:bookmarkStart w:id="5" w:name="_Toc288103623"/>
+      <w:bookmarkStart w:id="5" w:name="_Toc289846598"/>
       <w:r>
         <w:t>Download JDK</w:t>
       </w:r>
@@ -3193,7 +3271,7 @@
       <w:pPr>
         <w:pStyle w:val="Heading3"/>
       </w:pPr>
-      <w:bookmarkStart w:id="6" w:name="_Toc288103624"/>
+      <w:bookmarkStart w:id="6" w:name="_Toc289846599"/>
       <w:r>
         <w:t>Install JDK</w:t>
       </w:r>
@@ -3302,7 +3380,7 @@
       <w:pPr>
         <w:pStyle w:val="Heading3"/>
       </w:pPr>
-      <w:bookmarkStart w:id="7" w:name="_Toc288103625"/>
+      <w:bookmarkStart w:id="7" w:name="_Toc289846600"/>
       <w:r>
         <w:t>Setting Environment Variable</w:t>
       </w:r>
@@ -3334,7 +3412,7 @@
       <w:pPr>
         <w:pStyle w:val="Heading3"/>
       </w:pPr>
-      <w:bookmarkStart w:id="8" w:name="_Toc288103626"/>
+      <w:bookmarkStart w:id="8" w:name="_Toc289846601"/>
       <w:r>
         <w:t>Test Environment Variable</w:t>
       </w:r>
@@ -3370,7 +3448,7 @@
       <w:pPr>
         <w:pStyle w:val="Heading3"/>
       </w:pPr>
-      <w:bookmarkStart w:id="9" w:name="_Toc288103627"/>
+      <w:bookmarkStart w:id="9" w:name="_Toc289846602"/>
       <w:r>
         <w:t>Referensi</w:t>
       </w:r>
@@ -3390,7 +3468,7 @@
       <w:pPr>
         <w:pStyle w:val="Heading2"/>
       </w:pPr>
-      <w:bookmarkStart w:id="10" w:name="_Toc288103628"/>
+      <w:bookmarkStart w:id="10" w:name="_Toc289846603"/>
       <w:r>
         <w:t>Apache Tomcat 7</w:t>
       </w:r>
@@ -3400,7 +3478,7 @@
       <w:pPr>
         <w:pStyle w:val="Heading3"/>
       </w:pPr>
-      <w:bookmarkStart w:id="11" w:name="_Toc288103629"/>
+      <w:bookmarkStart w:id="11" w:name="_Toc289846604"/>
       <w:r>
         <w:t>Download Apache Tomcat</w:t>
       </w:r>
@@ -3436,7 +3514,7 @@
       <w:pPr>
         <w:pStyle w:val="Heading3"/>
       </w:pPr>
-      <w:bookmarkStart w:id="12" w:name="_Toc288103630"/>
+      <w:bookmarkStart w:id="12" w:name="_Toc289846605"/>
       <w:r>
         <w:t>Install Apache Tomcat</w:t>
       </w:r>
@@ -3480,7 +3558,7 @@
       <w:pPr>
         <w:pStyle w:val="Heading3"/>
       </w:pPr>
-      <w:bookmarkStart w:id="13" w:name="_Toc288103631"/>
+      <w:bookmarkStart w:id="13" w:name="_Toc289846606"/>
       <w:r>
         <w:t>Automatic Starting</w:t>
       </w:r>
@@ -3651,7 +3729,7 @@
       <w:pPr>
         <w:pStyle w:val="Heading3"/>
       </w:pPr>
-      <w:bookmarkStart w:id="14" w:name="_Toc288103632"/>
+      <w:bookmarkStart w:id="14" w:name="_Toc289846607"/>
       <w:r>
         <w:t>Test Start and Stop Tomcat</w:t>
       </w:r>
@@ -3688,7 +3766,7 @@
       <w:pPr>
         <w:pStyle w:val="Heading3"/>
       </w:pPr>
-      <w:bookmarkStart w:id="15" w:name="_Toc288103633"/>
+      <w:bookmarkStart w:id="15" w:name="_Toc289846608"/>
       <w:r>
         <w:t>Referensi</w:t>
       </w:r>
@@ -3708,7 +3786,7 @@
       <w:pPr>
         <w:pStyle w:val="Heading2"/>
       </w:pPr>
-      <w:bookmarkStart w:id="16" w:name="_Toc288103634"/>
+      <w:bookmarkStart w:id="16" w:name="_Toc289846609"/>
       <w:r>
         <w:t>Apache Ant</w:t>
       </w:r>
@@ -3718,7 +3796,7 @@
       <w:pPr>
         <w:pStyle w:val="Heading3"/>
       </w:pPr>
-      <w:bookmarkStart w:id="17" w:name="_Toc288103635"/>
+      <w:bookmarkStart w:id="17" w:name="_Toc289846610"/>
       <w:r>
         <w:t>Download Apache Ant</w:t>
       </w:r>
@@ -3757,7 +3835,7 @@
       <w:pPr>
         <w:pStyle w:val="Heading3"/>
       </w:pPr>
-      <w:bookmarkStart w:id="18" w:name="_Toc288103636"/>
+      <w:bookmarkStart w:id="18" w:name="_Toc289846611"/>
       <w:r>
         <w:t>Install Apache Ant</w:t>
       </w:r>
@@ -3796,7 +3874,7 @@
       <w:pPr>
         <w:pStyle w:val="Heading3"/>
       </w:pPr>
-      <w:bookmarkStart w:id="19" w:name="_Toc288103637"/>
+      <w:bookmarkStart w:id="19" w:name="_Toc289846612"/>
       <w:r>
         <w:lastRenderedPageBreak/>
         <w:t>Setting Environment Variable</w:t>
@@ -3849,7 +3927,7 @@
       <w:pPr>
         <w:pStyle w:val="Heading3"/>
       </w:pPr>
-      <w:bookmarkStart w:id="20" w:name="_Toc288103638"/>
+      <w:bookmarkStart w:id="20" w:name="_Toc289846613"/>
       <w:r>
         <w:t>Test Ant</w:t>
       </w:r>
@@ -3872,7 +3950,7 @@
       <w:pPr>
         <w:pStyle w:val="Heading2"/>
       </w:pPr>
-      <w:bookmarkStart w:id="21" w:name="_Toc288103639"/>
+      <w:bookmarkStart w:id="21" w:name="_Toc289846614"/>
       <w:r>
         <w:t>Apache ActiveMQ</w:t>
       </w:r>
@@ -3882,7 +3960,7 @@
       <w:pPr>
         <w:pStyle w:val="Heading3"/>
       </w:pPr>
-      <w:bookmarkStart w:id="22" w:name="_Toc288103640"/>
+      <w:bookmarkStart w:id="22" w:name="_Toc289846615"/>
       <w:r>
         <w:t>Download Apache ActiveMQ</w:t>
       </w:r>
@@ -3921,7 +3999,7 @@
       <w:pPr>
         <w:pStyle w:val="Heading3"/>
       </w:pPr>
-      <w:bookmarkStart w:id="23" w:name="_Toc288103641"/>
+      <w:bookmarkStart w:id="23" w:name="_Toc289846616"/>
       <w:r>
         <w:t>Install Apache ActiveMQ</w:t>
       </w:r>
@@ -3960,7 +4038,7 @@
       <w:pPr>
         <w:pStyle w:val="Heading3"/>
       </w:pPr>
-      <w:bookmarkStart w:id="24" w:name="_Toc288103642"/>
+      <w:bookmarkStart w:id="24" w:name="_Toc289846617"/>
       <w:r>
         <w:t>Test ActiveMQ</w:t>
       </w:r>
@@ -3996,7 +4074,7 @@
       <w:pPr>
         <w:pStyle w:val="Heading2"/>
       </w:pPr>
-      <w:bookmarkStart w:id="25" w:name="_Toc288103643"/>
+      <w:bookmarkStart w:id="25" w:name="_Toc289846618"/>
       <w:r>
         <w:t>MySQL</w:t>
       </w:r>
@@ -4006,7 +4084,7 @@
       <w:pPr>
         <w:pStyle w:val="Heading3"/>
       </w:pPr>
-      <w:bookmarkStart w:id="26" w:name="_Toc288103644"/>
+      <w:bookmarkStart w:id="26" w:name="_Toc289846619"/>
       <w:r>
         <w:t>Download MySQL</w:t>
       </w:r>
@@ -4055,7 +4133,7 @@
       <w:pPr>
         <w:pStyle w:val="Heading3"/>
       </w:pPr>
-      <w:bookmarkStart w:id="27" w:name="_Toc288103645"/>
+      <w:bookmarkStart w:id="27" w:name="_Toc289846620"/>
       <w:r>
         <w:t>Install MySQL</w:t>
       </w:r>
@@ -4078,7 +4156,7 @@
       <w:pPr>
         <w:pStyle w:val="Heading3"/>
       </w:pPr>
-      <w:bookmarkStart w:id="28" w:name="_Toc288103646"/>
+      <w:bookmarkStart w:id="28" w:name="_Toc289846621"/>
       <w:r>
         <w:t>Start and Test ActiveMQ</w:t>
       </w:r>
@@ -4109,7 +4187,7 @@
       <w:pPr>
         <w:pStyle w:val="Heading2"/>
       </w:pPr>
-      <w:bookmarkStart w:id="29" w:name="_Toc288103647"/>
+      <w:bookmarkStart w:id="29" w:name="_Toc289846622"/>
       <w:r>
         <w:t>GnuPG</w:t>
       </w:r>
@@ -4119,7 +4197,7 @@
       <w:pPr>
         <w:pStyle w:val="Heading3"/>
       </w:pPr>
-      <w:bookmarkStart w:id="30" w:name="_Toc288103648"/>
+      <w:bookmarkStart w:id="30" w:name="_Toc289846623"/>
       <w:r>
         <w:t>Download GnuPG</w:t>
       </w:r>
@@ -4170,7 +4248,7 @@
       <w:pPr>
         <w:pStyle w:val="Heading3"/>
       </w:pPr>
-      <w:bookmarkStart w:id="31" w:name="_Toc288103649"/>
+      <w:bookmarkStart w:id="31" w:name="_Toc289846624"/>
       <w:r>
         <w:t>Install GnuPG</w:t>
       </w:r>
@@ -4245,92 +4323,44 @@
     </w:p>
     <w:p>
       <w:pPr>
+        <w:pStyle w:val="HTMLPreformatted"/>
+      </w:pPr>
+    </w:p>
+    <w:p>
+      <w:pPr>
+        <w:pStyle w:val="HTMLPreformatted"/>
+      </w:pPr>
+    </w:p>
+    <w:p>
+      <w:pPr>
+        <w:pStyle w:val="HTMLPreformatted"/>
+      </w:pPr>
+    </w:p>
+    <w:p>
+      <w:pPr>
+        <w:pStyle w:val="HTMLPreformatted"/>
+      </w:pPr>
+    </w:p>
+    <w:p>
+      <w:pPr>
+        <w:pStyle w:val="HTMLPreformatted"/>
+      </w:pPr>
+    </w:p>
+    <w:p>
+      <w:pPr>
+        <w:pStyle w:val="HTMLPreformatted"/>
+      </w:pPr>
+    </w:p>
+    <w:p>
+      <w:pPr>
         <w:pStyle w:val="Heading3"/>
       </w:pPr>
-      <w:bookmarkStart w:id="32" w:name="_Toc288103650"/>
-      <w:r>
-        <w:t>Generate Key</w:t>
+      <w:bookmarkStart w:id="32" w:name="_Toc289846626"/>
+      <w:r>
+        <w:lastRenderedPageBreak/>
+        <w:t>Import public key dengan menggunakan console</w:t>
       </w:r>
       <w:bookmarkEnd w:id="32"/>
-    </w:p>
-    <w:p>
-      <w:r>
-        <w:t xml:space="preserve">Execute command </w:t>
-      </w:r>
-    </w:p>
-    <w:p>
-      <w:pPr>
-        <w:pStyle w:val="HTMLPreformatted"/>
-      </w:pPr>
-      <w:r>
-        <w:t xml:space="preserve">$gpg </w:t>
-      </w:r>
-      <w:r>
-        <w:t>-</w:t>
-      </w:r>
-      <w:r>
-        <w:t>–gen-key</w:t>
-      </w:r>
-    </w:p>
-    <w:p>
-      <w:pPr>
-        <w:pStyle w:val="HTMLPreformatted"/>
-      </w:pPr>
-    </w:p>
-    <w:p>
-      <w:r>
-        <w:t>pilih nomor 1 (RSA and RSA), lalu enter</w:t>
-      </w:r>
-    </w:p>
-    <w:p>
-      <w:r>
-        <w:t>pilih 2048 keysize, lalu enter</w:t>
-      </w:r>
-    </w:p>
-    <w:p>
-      <w:r>
-        <w:t>pilih nomor 0 (key does not expired) , lalu enter</w:t>
-      </w:r>
-    </w:p>
-    <w:p>
-      <w:r>
-        <w:lastRenderedPageBreak/>
-        <w:t>pilih y, lalu enter</w:t>
-      </w:r>
-    </w:p>
-    <w:p>
-      <w:r>
-        <w:t>Isi identity for key, Nama, email, Comment</w:t>
-      </w:r>
-    </w:p>
-    <w:p>
-      <w:r>
-        <w:t>lalu quit</w:t>
-      </w:r>
-    </w:p>
-    <w:p/>
-    <w:p>
-      <w:r>
-        <w:t>Untuk mengecek key sudah di generate:</w:t>
-      </w:r>
-    </w:p>
-    <w:p>
-      <w:r>
-        <w:t>$gpg --list-keys</w:t>
-      </w:r>
-    </w:p>
-    <w:p>
-      <w:pPr>
-        <w:pStyle w:val="HTMLPreformatted"/>
-      </w:pPr>
-    </w:p>
-    <w:p>
-      <w:pPr>
-        <w:pStyle w:val="Heading3"/>
-      </w:pPr>
-      <w:r>
-        <w:t>Import public key dengan menggunakan console</w:t>
-      </w:r>
     </w:p>
     <w:p>
       <w:r>
@@ -4714,7 +4744,7 @@
               <w:rPr>
                 <w:noProof/>
               </w:rPr>
-              <w:t>30 March 2011</w:t>
+              <w:t>3 April 2011</w:t>
             </w:r>
           </w:fldSimple>
         </w:p>
@@ -4738,7 +4768,7 @@
               <w:rPr>
                 <w:noProof/>
               </w:rPr>
-              <w:t>3</w:t>
+              <w:t>8</w:t>
             </w:r>
           </w:fldSimple>
         </w:p>

</xml_diff>

<commit_message>
Testing With Fedora 64
</commit_message>
<xml_diff>
--- a/docs/manual/ManualInstallationSoftwareInfrastructure.docx
+++ b/docs/manual/ManualInstallationSoftwareInfrastructure.docx
@@ -3397,7 +3397,13 @@
       </w:pPr>
       <w:r>
         <w:lastRenderedPageBreak/>
-        <w:t>export JAVA_HOME="/usr/java/jdk1.6.24;"</w:t>
+        <w:t>export JAVA_HOME="</w:t>
+      </w:r>
+      <w:r>
+        <w:t xml:space="preserve"> /usr/java/jdk1.6.0_24</w:t>
+      </w:r>
+      <w:r>
+        <w:t>"</w:t>
       </w:r>
     </w:p>
     <w:p>
@@ -4622,7 +4628,7 @@
 
 <file path=word/endnotes.xml><?xml version="1.0" encoding="utf-8"?>
 <w:endnotes xmlns:ve="http://schemas.openxmlformats.org/markup-compatibility/2006" xmlns:o="urn:schemas-microsoft-com:office:office" xmlns:r="http://schemas.openxmlformats.org/officeDocument/2006/relationships" xmlns:m="http://schemas.openxmlformats.org/officeDocument/2006/math" xmlns:v="urn:schemas-microsoft-com:vml" xmlns:wp="http://schemas.openxmlformats.org/drawingml/2006/wordprocessingDrawing" xmlns:w10="urn:schemas-microsoft-com:office:word" xmlns:w="http://schemas.openxmlformats.org/wordprocessingml/2006/main" xmlns:wne="http://schemas.microsoft.com/office/word/2006/wordml">
-  <w:endnote w:type="separator" w:id="0">
+  <w:endnote w:type="separator" w:id="-1">
     <w:p>
       <w:pPr>
         <w:spacing w:before="0" w:after="0"/>
@@ -4632,7 +4638,7 @@
       </w:r>
     </w:p>
   </w:endnote>
-  <w:endnote w:type="continuationSeparator" w:id="1">
+  <w:endnote w:type="continuationSeparator" w:id="0">
     <w:p>
       <w:pPr>
         <w:spacing w:before="0" w:after="0"/>
@@ -4744,7 +4750,7 @@
               <w:rPr>
                 <w:noProof/>
               </w:rPr>
-              <w:t>3 April 2011</w:t>
+              <w:t>6 April 2011</w:t>
             </w:r>
           </w:fldSimple>
         </w:p>
@@ -4768,7 +4774,7 @@
               <w:rPr>
                 <w:noProof/>
               </w:rPr>
-              <w:t>8</w:t>
+              <w:t>4</w:t>
             </w:r>
           </w:fldSimple>
         </w:p>
@@ -4893,7 +4899,7 @@
 
 <file path=word/footnotes.xml><?xml version="1.0" encoding="utf-8"?>
 <w:footnotes xmlns:ve="http://schemas.openxmlformats.org/markup-compatibility/2006" xmlns:o="urn:schemas-microsoft-com:office:office" xmlns:r="http://schemas.openxmlformats.org/officeDocument/2006/relationships" xmlns:m="http://schemas.openxmlformats.org/officeDocument/2006/math" xmlns:v="urn:schemas-microsoft-com:vml" xmlns:wp="http://schemas.openxmlformats.org/drawingml/2006/wordprocessingDrawing" xmlns:w10="urn:schemas-microsoft-com:office:word" xmlns:w="http://schemas.openxmlformats.org/wordprocessingml/2006/main" xmlns:wne="http://schemas.microsoft.com/office/word/2006/wordml">
-  <w:footnote w:type="separator" w:id="0">
+  <w:footnote w:type="separator" w:id="-1">
     <w:p>
       <w:pPr>
         <w:spacing w:before="0" w:after="0"/>
@@ -4903,7 +4909,7 @@
       </w:r>
     </w:p>
   </w:footnote>
-  <w:footnote w:type="continuationSeparator" w:id="1">
+  <w:footnote w:type="continuationSeparator" w:id="0">
     <w:p>
       <w:pPr>
         <w:spacing w:before="0" w:after="0"/>

</xml_diff>

<commit_message>
add windows service wrapper
</commit_message>
<xml_diff>
--- a/docs/manual/ManualInstallationSoftwareInfrastructure.docx
+++ b/docs/manual/ManualInstallationSoftwareInfrastructure.docx
@@ -643,7 +643,7 @@
         <w:rPr>
           <w:noProof/>
         </w:rPr>
-        <w:instrText xml:space="preserve"> PAGEREF _Toc289846595 \h </w:instrText>
+        <w:instrText xml:space="preserve"> PAGEREF _Toc290026050 \h </w:instrText>
       </w:r>
       <w:r>
         <w:rPr>
@@ -660,7 +660,7 @@
         <w:rPr>
           <w:noProof/>
         </w:rPr>
-        <w:t>3</w:t>
+        <w:t>4</w:t>
       </w:r>
       <w:r>
         <w:rPr>
@@ -723,7 +723,7 @@
         <w:rPr>
           <w:noProof/>
         </w:rPr>
-        <w:instrText xml:space="preserve"> PAGEREF _Toc289846596 \h </w:instrText>
+        <w:instrText xml:space="preserve"> PAGEREF _Toc290026051 \h </w:instrText>
       </w:r>
       <w:r>
         <w:rPr>
@@ -740,7 +740,7 @@
         <w:rPr>
           <w:noProof/>
         </w:rPr>
-        <w:t>3</w:t>
+        <w:t>4</w:t>
       </w:r>
       <w:r>
         <w:rPr>
@@ -803,7 +803,7 @@
         <w:rPr>
           <w:noProof/>
         </w:rPr>
-        <w:instrText xml:space="preserve"> PAGEREF _Toc289846597 \h </w:instrText>
+        <w:instrText xml:space="preserve"> PAGEREF _Toc290026052 \h </w:instrText>
       </w:r>
       <w:r>
         <w:rPr>
@@ -820,7 +820,7 @@
         <w:rPr>
           <w:noProof/>
         </w:rPr>
-        <w:t>3</w:t>
+        <w:t>4</w:t>
       </w:r>
       <w:r>
         <w:rPr>
@@ -881,7 +881,7 @@
         <w:rPr>
           <w:noProof/>
         </w:rPr>
-        <w:instrText xml:space="preserve"> PAGEREF _Toc289846598 \h </w:instrText>
+        <w:instrText xml:space="preserve"> PAGEREF _Toc290026053 \h </w:instrText>
       </w:r>
       <w:r>
         <w:rPr>
@@ -898,7 +898,7 @@
         <w:rPr>
           <w:noProof/>
         </w:rPr>
-        <w:t>3</w:t>
+        <w:t>4</w:t>
       </w:r>
       <w:r>
         <w:rPr>
@@ -959,7 +959,7 @@
         <w:rPr>
           <w:noProof/>
         </w:rPr>
-        <w:instrText xml:space="preserve"> PAGEREF _Toc289846599 \h </w:instrText>
+        <w:instrText xml:space="preserve"> PAGEREF _Toc290026054 \h </w:instrText>
       </w:r>
       <w:r>
         <w:rPr>
@@ -976,7 +976,7 @@
         <w:rPr>
           <w:noProof/>
         </w:rPr>
-        <w:t>3</w:t>
+        <w:t>4</w:t>
       </w:r>
       <w:r>
         <w:rPr>
@@ -1037,7 +1037,7 @@
         <w:rPr>
           <w:noProof/>
         </w:rPr>
-        <w:instrText xml:space="preserve"> PAGEREF _Toc289846600 \h </w:instrText>
+        <w:instrText xml:space="preserve"> PAGEREF _Toc290026055 \h </w:instrText>
       </w:r>
       <w:r>
         <w:rPr>
@@ -1054,7 +1054,7 @@
         <w:rPr>
           <w:noProof/>
         </w:rPr>
-        <w:t>3</w:t>
+        <w:t>4</w:t>
       </w:r>
       <w:r>
         <w:rPr>
@@ -1115,7 +1115,7 @@
         <w:rPr>
           <w:noProof/>
         </w:rPr>
-        <w:instrText xml:space="preserve"> PAGEREF _Toc289846601 \h </w:instrText>
+        <w:instrText xml:space="preserve"> PAGEREF _Toc290026056 \h </w:instrText>
       </w:r>
       <w:r>
         <w:rPr>
@@ -1132,7 +1132,7 @@
         <w:rPr>
           <w:noProof/>
         </w:rPr>
-        <w:t>4</w:t>
+        <w:t>5</w:t>
       </w:r>
       <w:r>
         <w:rPr>
@@ -1193,7 +1193,7 @@
         <w:rPr>
           <w:noProof/>
         </w:rPr>
-        <w:instrText xml:space="preserve"> PAGEREF _Toc289846602 \h </w:instrText>
+        <w:instrText xml:space="preserve"> PAGEREF _Toc290026057 \h </w:instrText>
       </w:r>
       <w:r>
         <w:rPr>
@@ -1210,7 +1210,7 @@
         <w:rPr>
           <w:noProof/>
         </w:rPr>
-        <w:t>4</w:t>
+        <w:t>5</w:t>
       </w:r>
       <w:r>
         <w:rPr>
@@ -1273,7 +1273,7 @@
         <w:rPr>
           <w:noProof/>
         </w:rPr>
-        <w:instrText xml:space="preserve"> PAGEREF _Toc289846603 \h </w:instrText>
+        <w:instrText xml:space="preserve"> PAGEREF _Toc290026058 \h </w:instrText>
       </w:r>
       <w:r>
         <w:rPr>
@@ -1290,7 +1290,7 @@
         <w:rPr>
           <w:noProof/>
         </w:rPr>
-        <w:t>4</w:t>
+        <w:t>5</w:t>
       </w:r>
       <w:r>
         <w:rPr>
@@ -1351,7 +1351,7 @@
         <w:rPr>
           <w:noProof/>
         </w:rPr>
-        <w:instrText xml:space="preserve"> PAGEREF _Toc289846604 \h </w:instrText>
+        <w:instrText xml:space="preserve"> PAGEREF _Toc290026059 \h </w:instrText>
       </w:r>
       <w:r>
         <w:rPr>
@@ -1368,7 +1368,7 @@
         <w:rPr>
           <w:noProof/>
         </w:rPr>
-        <w:t>4</w:t>
+        <w:t>5</w:t>
       </w:r>
       <w:r>
         <w:rPr>
@@ -1429,7 +1429,7 @@
         <w:rPr>
           <w:noProof/>
         </w:rPr>
-        <w:instrText xml:space="preserve"> PAGEREF _Toc289846605 \h </w:instrText>
+        <w:instrText xml:space="preserve"> PAGEREF _Toc290026060 \h </w:instrText>
       </w:r>
       <w:r>
         <w:rPr>
@@ -1446,7 +1446,7 @@
         <w:rPr>
           <w:noProof/>
         </w:rPr>
-        <w:t>4</w:t>
+        <w:t>5</w:t>
       </w:r>
       <w:r>
         <w:rPr>
@@ -1507,7 +1507,7 @@
         <w:rPr>
           <w:noProof/>
         </w:rPr>
-        <w:instrText xml:space="preserve"> PAGEREF _Toc289846606 \h </w:instrText>
+        <w:instrText xml:space="preserve"> PAGEREF _Toc290026061 \h </w:instrText>
       </w:r>
       <w:r>
         <w:rPr>
@@ -1524,7 +1524,7 @@
         <w:rPr>
           <w:noProof/>
         </w:rPr>
-        <w:t>4</w:t>
+        <w:t>5</w:t>
       </w:r>
       <w:r>
         <w:rPr>
@@ -1585,7 +1585,7 @@
         <w:rPr>
           <w:noProof/>
         </w:rPr>
-        <w:instrText xml:space="preserve"> PAGEREF _Toc289846607 \h </w:instrText>
+        <w:instrText xml:space="preserve"> PAGEREF _Toc290026062 \h </w:instrText>
       </w:r>
       <w:r>
         <w:rPr>
@@ -1602,7 +1602,7 @@
         <w:rPr>
           <w:noProof/>
         </w:rPr>
-        <w:t>5</w:t>
+        <w:t>6</w:t>
       </w:r>
       <w:r>
         <w:rPr>
@@ -1663,7 +1663,7 @@
         <w:rPr>
           <w:noProof/>
         </w:rPr>
-        <w:instrText xml:space="preserve"> PAGEREF _Toc289846608 \h </w:instrText>
+        <w:instrText xml:space="preserve"> PAGEREF _Toc290026063 \h </w:instrText>
       </w:r>
       <w:r>
         <w:rPr>
@@ -1680,7 +1680,7 @@
         <w:rPr>
           <w:noProof/>
         </w:rPr>
-        <w:t>5</w:t>
+        <w:t>6</w:t>
       </w:r>
       <w:r>
         <w:rPr>
@@ -1743,7 +1743,7 @@
         <w:rPr>
           <w:noProof/>
         </w:rPr>
-        <w:instrText xml:space="preserve"> PAGEREF _Toc289846609 \h </w:instrText>
+        <w:instrText xml:space="preserve"> PAGEREF _Toc290026064 \h </w:instrText>
       </w:r>
       <w:r>
         <w:rPr>
@@ -1760,7 +1760,7 @@
         <w:rPr>
           <w:noProof/>
         </w:rPr>
-        <w:t>5</w:t>
+        <w:t>6</w:t>
       </w:r>
       <w:r>
         <w:rPr>
@@ -1821,7 +1821,7 @@
         <w:rPr>
           <w:noProof/>
         </w:rPr>
-        <w:instrText xml:space="preserve"> PAGEREF _Toc289846610 \h </w:instrText>
+        <w:instrText xml:space="preserve"> PAGEREF _Toc290026065 \h </w:instrText>
       </w:r>
       <w:r>
         <w:rPr>
@@ -1838,7 +1838,7 @@
         <w:rPr>
           <w:noProof/>
         </w:rPr>
-        <w:t>5</w:t>
+        <w:t>6</w:t>
       </w:r>
       <w:r>
         <w:rPr>
@@ -1899,7 +1899,7 @@
         <w:rPr>
           <w:noProof/>
         </w:rPr>
-        <w:instrText xml:space="preserve"> PAGEREF _Toc289846611 \h </w:instrText>
+        <w:instrText xml:space="preserve"> PAGEREF _Toc290026066 \h </w:instrText>
       </w:r>
       <w:r>
         <w:rPr>
@@ -1916,7 +1916,7 @@
         <w:rPr>
           <w:noProof/>
         </w:rPr>
-        <w:t>5</w:t>
+        <w:t>6</w:t>
       </w:r>
       <w:r>
         <w:rPr>
@@ -1977,7 +1977,7 @@
         <w:rPr>
           <w:noProof/>
         </w:rPr>
-        <w:instrText xml:space="preserve"> PAGEREF _Toc289846612 \h </w:instrText>
+        <w:instrText xml:space="preserve"> PAGEREF _Toc290026067 \h </w:instrText>
       </w:r>
       <w:r>
         <w:rPr>
@@ -1994,7 +1994,7 @@
         <w:rPr>
           <w:noProof/>
         </w:rPr>
-        <w:t>6</w:t>
+        <w:t>7</w:t>
       </w:r>
       <w:r>
         <w:rPr>
@@ -2055,7 +2055,7 @@
         <w:rPr>
           <w:noProof/>
         </w:rPr>
-        <w:instrText xml:space="preserve"> PAGEREF _Toc289846613 \h </w:instrText>
+        <w:instrText xml:space="preserve"> PAGEREF _Toc290026068 \h </w:instrText>
       </w:r>
       <w:r>
         <w:rPr>
@@ -2072,7 +2072,7 @@
         <w:rPr>
           <w:noProof/>
         </w:rPr>
-        <w:t>6</w:t>
+        <w:t>7</w:t>
       </w:r>
       <w:r>
         <w:rPr>
@@ -2135,7 +2135,7 @@
         <w:rPr>
           <w:noProof/>
         </w:rPr>
-        <w:instrText xml:space="preserve"> PAGEREF _Toc289846614 \h </w:instrText>
+        <w:instrText xml:space="preserve"> PAGEREF _Toc290026069 \h </w:instrText>
       </w:r>
       <w:r>
         <w:rPr>
@@ -2152,7 +2152,7 @@
         <w:rPr>
           <w:noProof/>
         </w:rPr>
-        <w:t>6</w:t>
+        <w:t>7</w:t>
       </w:r>
       <w:r>
         <w:rPr>
@@ -2213,7 +2213,7 @@
         <w:rPr>
           <w:noProof/>
         </w:rPr>
-        <w:instrText xml:space="preserve"> PAGEREF _Toc289846615 \h </w:instrText>
+        <w:instrText xml:space="preserve"> PAGEREF _Toc290026070 \h </w:instrText>
       </w:r>
       <w:r>
         <w:rPr>
@@ -2230,7 +2230,7 @@
         <w:rPr>
           <w:noProof/>
         </w:rPr>
-        <w:t>6</w:t>
+        <w:t>7</w:t>
       </w:r>
       <w:r>
         <w:rPr>
@@ -2291,7 +2291,7 @@
         <w:rPr>
           <w:noProof/>
         </w:rPr>
-        <w:instrText xml:space="preserve"> PAGEREF _Toc289846616 \h </w:instrText>
+        <w:instrText xml:space="preserve"> PAGEREF _Toc290026071 \h </w:instrText>
       </w:r>
       <w:r>
         <w:rPr>
@@ -2308,7 +2308,7 @@
         <w:rPr>
           <w:noProof/>
         </w:rPr>
-        <w:t>6</w:t>
+        <w:t>7</w:t>
       </w:r>
       <w:r>
         <w:rPr>
@@ -2369,7 +2369,7 @@
         <w:rPr>
           <w:noProof/>
         </w:rPr>
-        <w:instrText xml:space="preserve"> PAGEREF _Toc289846617 \h </w:instrText>
+        <w:instrText xml:space="preserve"> PAGEREF _Toc290026072 \h </w:instrText>
       </w:r>
       <w:r>
         <w:rPr>
@@ -2386,7 +2386,7 @@
         <w:rPr>
           <w:noProof/>
         </w:rPr>
-        <w:t>6</w:t>
+        <w:t>7</w:t>
       </w:r>
       <w:r>
         <w:rPr>
@@ -2449,7 +2449,7 @@
         <w:rPr>
           <w:noProof/>
         </w:rPr>
-        <w:instrText xml:space="preserve"> PAGEREF _Toc289846618 \h </w:instrText>
+        <w:instrText xml:space="preserve"> PAGEREF _Toc290026073 \h </w:instrText>
       </w:r>
       <w:r>
         <w:rPr>
@@ -2466,7 +2466,7 @@
         <w:rPr>
           <w:noProof/>
         </w:rPr>
-        <w:t>6</w:t>
+        <w:t>7</w:t>
       </w:r>
       <w:r>
         <w:rPr>
@@ -2527,7 +2527,7 @@
         <w:rPr>
           <w:noProof/>
         </w:rPr>
-        <w:instrText xml:space="preserve"> PAGEREF _Toc289846619 \h </w:instrText>
+        <w:instrText xml:space="preserve"> PAGEREF _Toc290026074 \h </w:instrText>
       </w:r>
       <w:r>
         <w:rPr>
@@ -2544,7 +2544,7 @@
         <w:rPr>
           <w:noProof/>
         </w:rPr>
-        <w:t>6</w:t>
+        <w:t>7</w:t>
       </w:r>
       <w:r>
         <w:rPr>
@@ -2605,7 +2605,7 @@
         <w:rPr>
           <w:noProof/>
         </w:rPr>
-        <w:instrText xml:space="preserve"> PAGEREF _Toc289846620 \h </w:instrText>
+        <w:instrText xml:space="preserve"> PAGEREF _Toc290026075 \h </w:instrText>
       </w:r>
       <w:r>
         <w:rPr>
@@ -2622,7 +2622,165 @@
         <w:rPr>
           <w:noProof/>
         </w:rPr>
-        <w:t>7</w:t>
+        <w:t>8</w:t>
+      </w:r>
+      <w:r>
+        <w:rPr>
+          <w:noProof/>
+        </w:rPr>
+        <w:fldChar w:fldCharType="end"/>
+      </w:r>
+    </w:p>
+    <w:p>
+      <w:pPr>
+        <w:pStyle w:val="TOC4"/>
+        <w:tabs>
+          <w:tab w:val="left" w:pos="1312"/>
+          <w:tab w:val="right" w:leader="dot" w:pos="9061"/>
+        </w:tabs>
+        <w:rPr>
+          <w:rFonts w:asciiTheme="minorHAnsi" w:eastAsiaTheme="minorEastAsia" w:hAnsiTheme="minorHAnsi" w:cstheme="minorBidi"/>
+          <w:noProof/>
+          <w:sz w:val="22"/>
+          <w:szCs w:val="22"/>
+          <w:lang w:eastAsia="en-US"/>
+        </w:rPr>
+      </w:pPr>
+      <w:r>
+        <w:rPr>
+          <w:noProof/>
+        </w:rPr>
+        <w:t>1.6.2.1</w:t>
+      </w:r>
+      <w:r>
+        <w:rPr>
+          <w:rFonts w:asciiTheme="minorHAnsi" w:eastAsiaTheme="minorEastAsia" w:hAnsiTheme="minorHAnsi" w:cstheme="minorBidi"/>
+          <w:noProof/>
+          <w:sz w:val="22"/>
+          <w:szCs w:val="22"/>
+          <w:lang w:eastAsia="en-US"/>
+        </w:rPr>
+        <w:tab/>
+      </w:r>
+      <w:r>
+        <w:rPr>
+          <w:noProof/>
+        </w:rPr>
+        <w:t>Remove Existing MySQL</w:t>
+      </w:r>
+      <w:r>
+        <w:rPr>
+          <w:noProof/>
+        </w:rPr>
+        <w:tab/>
+      </w:r>
+      <w:r>
+        <w:rPr>
+          <w:noProof/>
+        </w:rPr>
+        <w:fldChar w:fldCharType="begin"/>
+      </w:r>
+      <w:r>
+        <w:rPr>
+          <w:noProof/>
+        </w:rPr>
+        <w:instrText xml:space="preserve"> PAGEREF _Toc290026076 \h </w:instrText>
+      </w:r>
+      <w:r>
+        <w:rPr>
+          <w:noProof/>
+        </w:rPr>
+      </w:r>
+      <w:r>
+        <w:rPr>
+          <w:noProof/>
+        </w:rPr>
+        <w:fldChar w:fldCharType="separate"/>
+      </w:r>
+      <w:r>
+        <w:rPr>
+          <w:noProof/>
+        </w:rPr>
+        <w:t>8</w:t>
+      </w:r>
+      <w:r>
+        <w:rPr>
+          <w:noProof/>
+        </w:rPr>
+        <w:fldChar w:fldCharType="end"/>
+      </w:r>
+    </w:p>
+    <w:p>
+      <w:pPr>
+        <w:pStyle w:val="TOC4"/>
+        <w:tabs>
+          <w:tab w:val="left" w:pos="1312"/>
+          <w:tab w:val="right" w:leader="dot" w:pos="9061"/>
+        </w:tabs>
+        <w:rPr>
+          <w:rFonts w:asciiTheme="minorHAnsi" w:eastAsiaTheme="minorEastAsia" w:hAnsiTheme="minorHAnsi" w:cstheme="minorBidi"/>
+          <w:noProof/>
+          <w:sz w:val="22"/>
+          <w:szCs w:val="22"/>
+          <w:lang w:eastAsia="en-US"/>
+        </w:rPr>
+      </w:pPr>
+      <w:r>
+        <w:rPr>
+          <w:noProof/>
+        </w:rPr>
+        <w:t>1.6.2.2</w:t>
+      </w:r>
+      <w:r>
+        <w:rPr>
+          <w:rFonts w:asciiTheme="minorHAnsi" w:eastAsiaTheme="minorEastAsia" w:hAnsiTheme="minorHAnsi" w:cstheme="minorBidi"/>
+          <w:noProof/>
+          <w:sz w:val="22"/>
+          <w:szCs w:val="22"/>
+          <w:lang w:eastAsia="en-US"/>
+        </w:rPr>
+        <w:tab/>
+      </w:r>
+      <w:r>
+        <w:rPr>
+          <w:noProof/>
+        </w:rPr>
+        <w:t>Install Downloaded MySQL package</w:t>
+      </w:r>
+      <w:r>
+        <w:rPr>
+          <w:noProof/>
+        </w:rPr>
+        <w:tab/>
+      </w:r>
+      <w:r>
+        <w:rPr>
+          <w:noProof/>
+        </w:rPr>
+        <w:fldChar w:fldCharType="begin"/>
+      </w:r>
+      <w:r>
+        <w:rPr>
+          <w:noProof/>
+        </w:rPr>
+        <w:instrText xml:space="preserve"> PAGEREF _Toc290026077 \h </w:instrText>
+      </w:r>
+      <w:r>
+        <w:rPr>
+          <w:noProof/>
+        </w:rPr>
+      </w:r>
+      <w:r>
+        <w:rPr>
+          <w:noProof/>
+        </w:rPr>
+        <w:fldChar w:fldCharType="separate"/>
+      </w:r>
+      <w:r>
+        <w:rPr>
+          <w:noProof/>
+        </w:rPr>
+        <w:t>8</w:t>
       </w:r>
       <w:r>
         <w:rPr>
@@ -2665,7 +2823,7 @@
         <w:rPr>
           <w:noProof/>
         </w:rPr>
-        <w:t>Start and Test ActiveMQ</w:t>
+        <w:t>Configure MySQL</w:t>
       </w:r>
       <w:r>
         <w:rPr>
@@ -2683,7 +2841,7 @@
         <w:rPr>
           <w:noProof/>
         </w:rPr>
-        <w:instrText xml:space="preserve"> PAGEREF _Toc289846621 \h </w:instrText>
+        <w:instrText xml:space="preserve"> PAGEREF _Toc290026078 \h </w:instrText>
       </w:r>
       <w:r>
         <w:rPr>
@@ -2700,7 +2858,87 @@
         <w:rPr>
           <w:noProof/>
         </w:rPr>
-        <w:t>7</w:t>
+        <w:t>8</w:t>
+      </w:r>
+      <w:r>
+        <w:rPr>
+          <w:noProof/>
+        </w:rPr>
+        <w:fldChar w:fldCharType="end"/>
+      </w:r>
+    </w:p>
+    <w:p>
+      <w:pPr>
+        <w:pStyle w:val="TOC3"/>
+        <w:tabs>
+          <w:tab w:val="left" w:pos="1385"/>
+        </w:tabs>
+        <w:rPr>
+          <w:rFonts w:asciiTheme="minorHAnsi" w:eastAsiaTheme="minorEastAsia" w:hAnsiTheme="minorHAnsi" w:cstheme="minorBidi"/>
+          <w:noProof/>
+          <w:sz w:val="22"/>
+          <w:szCs w:val="22"/>
+          <w:lang w:eastAsia="en-US"/>
+        </w:rPr>
+      </w:pPr>
+      <w:r>
+        <w:rPr>
+          <w:noProof/>
+          <w:lang w:eastAsia="en-US"/>
+        </w:rPr>
+        <w:t>1.6.4</w:t>
+      </w:r>
+      <w:r>
+        <w:rPr>
+          <w:rFonts w:asciiTheme="minorHAnsi" w:eastAsiaTheme="minorEastAsia" w:hAnsiTheme="minorHAnsi" w:cstheme="minorBidi"/>
+          <w:noProof/>
+          <w:sz w:val="22"/>
+          <w:szCs w:val="22"/>
+          <w:lang w:eastAsia="en-US"/>
+        </w:rPr>
+        <w:tab/>
+      </w:r>
+      <w:r>
+        <w:rPr>
+          <w:noProof/>
+          <w:lang w:eastAsia="en-US"/>
+        </w:rPr>
+        <w:t>Verify MySQL Installation</w:t>
+      </w:r>
+      <w:r>
+        <w:rPr>
+          <w:noProof/>
+        </w:rPr>
+        <w:tab/>
+      </w:r>
+      <w:r>
+        <w:rPr>
+          <w:noProof/>
+        </w:rPr>
+        <w:fldChar w:fldCharType="begin"/>
+      </w:r>
+      <w:r>
+        <w:rPr>
+          <w:noProof/>
+        </w:rPr>
+        <w:instrText xml:space="preserve"> PAGEREF _Toc290026079 \h </w:instrText>
+      </w:r>
+      <w:r>
+        <w:rPr>
+          <w:noProof/>
+        </w:rPr>
+      </w:r>
+      <w:r>
+        <w:rPr>
+          <w:noProof/>
+        </w:rPr>
+        <w:fldChar w:fldCharType="separate"/>
+      </w:r>
+      <w:r>
+        <w:rPr>
+          <w:noProof/>
+        </w:rPr>
+        <w:t>8</w:t>
       </w:r>
       <w:r>
         <w:rPr>
@@ -2763,7 +3001,7 @@
         <w:rPr>
           <w:noProof/>
         </w:rPr>
-        <w:instrText xml:space="preserve"> PAGEREF _Toc289846622 \h </w:instrText>
+        <w:instrText xml:space="preserve"> PAGEREF _Toc290026080 \h </w:instrText>
       </w:r>
       <w:r>
         <w:rPr>
@@ -2780,7 +3018,7 @@
         <w:rPr>
           <w:noProof/>
         </w:rPr>
-        <w:t>7</w:t>
+        <w:t>8</w:t>
       </w:r>
       <w:r>
         <w:rPr>
@@ -2841,7 +3079,7 @@
         <w:rPr>
           <w:noProof/>
         </w:rPr>
-        <w:instrText xml:space="preserve"> PAGEREF _Toc289846623 \h </w:instrText>
+        <w:instrText xml:space="preserve"> PAGEREF _Toc290026081 \h </w:instrText>
       </w:r>
       <w:r>
         <w:rPr>
@@ -2858,7 +3096,7 @@
         <w:rPr>
           <w:noProof/>
         </w:rPr>
-        <w:t>7</w:t>
+        <w:t>8</w:t>
       </w:r>
       <w:r>
         <w:rPr>
@@ -2919,7 +3157,7 @@
         <w:rPr>
           <w:noProof/>
         </w:rPr>
-        <w:instrText xml:space="preserve"> PAGEREF _Toc289846624 \h </w:instrText>
+        <w:instrText xml:space="preserve"> PAGEREF _Toc290026082 \h </w:instrText>
       </w:r>
       <w:r>
         <w:rPr>
@@ -2936,7 +3174,7 @@
         <w:rPr>
           <w:noProof/>
         </w:rPr>
-        <w:t>7</w:t>
+        <w:t>9</w:t>
       </w:r>
       <w:r>
         <w:rPr>
@@ -2963,6 +3201,7 @@
         <w:rPr>
           <w:noProof/>
         </w:rPr>
+        <w:lastRenderedPageBreak/>
         <w:t>1.7.3</w:t>
       </w:r>
       <w:r>
@@ -2979,7 +3218,7 @@
         <w:rPr>
           <w:noProof/>
         </w:rPr>
-        <w:t>Generate Key</w:t>
+        <w:t>Import public key dengan menggunakan console</w:t>
       </w:r>
       <w:r>
         <w:rPr>
@@ -2997,7 +3236,7 @@
         <w:rPr>
           <w:noProof/>
         </w:rPr>
-        <w:instrText xml:space="preserve"> PAGEREF _Toc289846625 \h </w:instrText>
+        <w:instrText xml:space="preserve"> PAGEREF _Toc290026083 \h </w:instrText>
       </w:r>
       <w:r>
         <w:rPr>
@@ -3014,85 +3253,7 @@
         <w:rPr>
           <w:noProof/>
         </w:rPr>
-        <w:t>7</w:t>
-      </w:r>
-      <w:r>
-        <w:rPr>
-          <w:noProof/>
-        </w:rPr>
-        <w:fldChar w:fldCharType="end"/>
-      </w:r>
-    </w:p>
-    <w:p>
-      <w:pPr>
-        <w:pStyle w:val="TOC3"/>
-        <w:tabs>
-          <w:tab w:val="left" w:pos="1385"/>
-        </w:tabs>
-        <w:rPr>
-          <w:rFonts w:asciiTheme="minorHAnsi" w:eastAsiaTheme="minorEastAsia" w:hAnsiTheme="minorHAnsi" w:cstheme="minorBidi"/>
-          <w:noProof/>
-          <w:sz w:val="22"/>
-          <w:szCs w:val="22"/>
-          <w:lang w:eastAsia="en-US"/>
-        </w:rPr>
-      </w:pPr>
-      <w:r>
-        <w:rPr>
-          <w:noProof/>
-        </w:rPr>
-        <w:t>1.7.4</w:t>
-      </w:r>
-      <w:r>
-        <w:rPr>
-          <w:rFonts w:asciiTheme="minorHAnsi" w:eastAsiaTheme="minorEastAsia" w:hAnsiTheme="minorHAnsi" w:cstheme="minorBidi"/>
-          <w:noProof/>
-          <w:sz w:val="22"/>
-          <w:szCs w:val="22"/>
-          <w:lang w:eastAsia="en-US"/>
-        </w:rPr>
-        <w:tab/>
-      </w:r>
-      <w:r>
-        <w:rPr>
-          <w:noProof/>
-        </w:rPr>
-        <w:t>Import public key dengan menggunakan console</w:t>
-      </w:r>
-      <w:r>
-        <w:rPr>
-          <w:noProof/>
-        </w:rPr>
-        <w:tab/>
-      </w:r>
-      <w:r>
-        <w:rPr>
-          <w:noProof/>
-        </w:rPr>
-        <w:fldChar w:fldCharType="begin"/>
-      </w:r>
-      <w:r>
-        <w:rPr>
-          <w:noProof/>
-        </w:rPr>
-        <w:instrText xml:space="preserve"> PAGEREF _Toc289846626 \h </w:instrText>
-      </w:r>
-      <w:r>
-        <w:rPr>
-          <w:noProof/>
-        </w:rPr>
-      </w:r>
-      <w:r>
-        <w:rPr>
-          <w:noProof/>
-        </w:rPr>
-        <w:fldChar w:fldCharType="separate"/>
-      </w:r>
-      <w:r>
-        <w:rPr>
-          <w:noProof/>
-        </w:rPr>
-        <w:t>8</w:t>
+        <w:t>9</w:t>
       </w:r>
       <w:r>
         <w:rPr>
@@ -3137,7 +3298,7 @@
         <w:pStyle w:val="Heading1"/>
       </w:pPr>
       <w:bookmarkStart w:id="1" w:name="__RefHeading__3_1224168122"/>
-      <w:bookmarkStart w:id="2" w:name="_Toc289846595"/>
+      <w:bookmarkStart w:id="2" w:name="_Toc290026050"/>
       <w:bookmarkEnd w:id="1"/>
       <w:r>
         <w:lastRenderedPageBreak/>
@@ -3149,7 +3310,7 @@
       <w:pPr>
         <w:pStyle w:val="Heading2"/>
       </w:pPr>
-      <w:bookmarkStart w:id="3" w:name="_Toc289846596"/>
+      <w:bookmarkStart w:id="3" w:name="_Toc290026051"/>
       <w:r>
         <w:t>Software Infrastruktur</w:t>
       </w:r>
@@ -3230,7 +3391,7 @@
       <w:pPr>
         <w:pStyle w:val="Heading2"/>
       </w:pPr>
-      <w:bookmarkStart w:id="4" w:name="_Toc289846597"/>
+      <w:bookmarkStart w:id="4" w:name="_Toc290026052"/>
       <w:r>
         <w:t>JDK 1.6 update 24</w:t>
       </w:r>
@@ -3240,7 +3401,7 @@
       <w:pPr>
         <w:pStyle w:val="Heading3"/>
       </w:pPr>
-      <w:bookmarkStart w:id="5" w:name="_Toc289846598"/>
+      <w:bookmarkStart w:id="5" w:name="_Toc290026053"/>
       <w:r>
         <w:t>Download JDK</w:t>
       </w:r>
@@ -3271,7 +3432,7 @@
       <w:pPr>
         <w:pStyle w:val="Heading3"/>
       </w:pPr>
-      <w:bookmarkStart w:id="6" w:name="_Toc289846599"/>
+      <w:bookmarkStart w:id="6" w:name="_Toc290026054"/>
       <w:r>
         <w:t>Install JDK</w:t>
       </w:r>
@@ -3380,7 +3541,7 @@
       <w:pPr>
         <w:pStyle w:val="Heading3"/>
       </w:pPr>
-      <w:bookmarkStart w:id="7" w:name="_Toc289846600"/>
+      <w:bookmarkStart w:id="7" w:name="_Toc290026055"/>
       <w:r>
         <w:t>Setting Environment Variable</w:t>
       </w:r>
@@ -3418,7 +3579,7 @@
       <w:pPr>
         <w:pStyle w:val="Heading3"/>
       </w:pPr>
-      <w:bookmarkStart w:id="8" w:name="_Toc289846601"/>
+      <w:bookmarkStart w:id="8" w:name="_Toc290026056"/>
       <w:r>
         <w:t>Test Environment Variable</w:t>
       </w:r>
@@ -3454,7 +3615,7 @@
       <w:pPr>
         <w:pStyle w:val="Heading3"/>
       </w:pPr>
-      <w:bookmarkStart w:id="9" w:name="_Toc289846602"/>
+      <w:bookmarkStart w:id="9" w:name="_Toc290026057"/>
       <w:r>
         <w:t>Referensi</w:t>
       </w:r>
@@ -3474,7 +3635,7 @@
       <w:pPr>
         <w:pStyle w:val="Heading2"/>
       </w:pPr>
-      <w:bookmarkStart w:id="10" w:name="_Toc289846603"/>
+      <w:bookmarkStart w:id="10" w:name="_Toc290026058"/>
       <w:r>
         <w:t>Apache Tomcat 7</w:t>
       </w:r>
@@ -3484,7 +3645,7 @@
       <w:pPr>
         <w:pStyle w:val="Heading3"/>
       </w:pPr>
-      <w:bookmarkStart w:id="11" w:name="_Toc289846604"/>
+      <w:bookmarkStart w:id="11" w:name="_Toc290026059"/>
       <w:r>
         <w:t>Download Apache Tomcat</w:t>
       </w:r>
@@ -3520,7 +3681,7 @@
       <w:pPr>
         <w:pStyle w:val="Heading3"/>
       </w:pPr>
-      <w:bookmarkStart w:id="12" w:name="_Toc289846605"/>
+      <w:bookmarkStart w:id="12" w:name="_Toc290026060"/>
       <w:r>
         <w:t>Install Apache Tomcat</w:t>
       </w:r>
@@ -3564,7 +3725,7 @@
       <w:pPr>
         <w:pStyle w:val="Heading3"/>
       </w:pPr>
-      <w:bookmarkStart w:id="13" w:name="_Toc289846606"/>
+      <w:bookmarkStart w:id="13" w:name="_Toc290026061"/>
       <w:r>
         <w:t>Automatic Starting</w:t>
       </w:r>
@@ -3735,7 +3896,7 @@
       <w:pPr>
         <w:pStyle w:val="Heading3"/>
       </w:pPr>
-      <w:bookmarkStart w:id="14" w:name="_Toc289846607"/>
+      <w:bookmarkStart w:id="14" w:name="_Toc290026062"/>
       <w:r>
         <w:t>Test Start and Stop Tomcat</w:t>
       </w:r>
@@ -3772,7 +3933,7 @@
       <w:pPr>
         <w:pStyle w:val="Heading3"/>
       </w:pPr>
-      <w:bookmarkStart w:id="15" w:name="_Toc289846608"/>
+      <w:bookmarkStart w:id="15" w:name="_Toc290026063"/>
       <w:r>
         <w:t>Referensi</w:t>
       </w:r>
@@ -3792,7 +3953,7 @@
       <w:pPr>
         <w:pStyle w:val="Heading2"/>
       </w:pPr>
-      <w:bookmarkStart w:id="16" w:name="_Toc289846609"/>
+      <w:bookmarkStart w:id="16" w:name="_Toc290026064"/>
       <w:r>
         <w:t>Apache Ant</w:t>
       </w:r>
@@ -3802,7 +3963,7 @@
       <w:pPr>
         <w:pStyle w:val="Heading3"/>
       </w:pPr>
-      <w:bookmarkStart w:id="17" w:name="_Toc289846610"/>
+      <w:bookmarkStart w:id="17" w:name="_Toc290026065"/>
       <w:r>
         <w:t>Download Apache Ant</w:t>
       </w:r>
@@ -3841,7 +4002,7 @@
       <w:pPr>
         <w:pStyle w:val="Heading3"/>
       </w:pPr>
-      <w:bookmarkStart w:id="18" w:name="_Toc289846611"/>
+      <w:bookmarkStart w:id="18" w:name="_Toc290026066"/>
       <w:r>
         <w:t>Install Apache Ant</w:t>
       </w:r>
@@ -3880,7 +4041,7 @@
       <w:pPr>
         <w:pStyle w:val="Heading3"/>
       </w:pPr>
-      <w:bookmarkStart w:id="19" w:name="_Toc289846612"/>
+      <w:bookmarkStart w:id="19" w:name="_Toc290026067"/>
       <w:r>
         <w:lastRenderedPageBreak/>
         <w:t>Setting Environment Variable</w:t>
@@ -3933,7 +4094,7 @@
       <w:pPr>
         <w:pStyle w:val="Heading3"/>
       </w:pPr>
-      <w:bookmarkStart w:id="20" w:name="_Toc289846613"/>
+      <w:bookmarkStart w:id="20" w:name="_Toc290026068"/>
       <w:r>
         <w:t>Test Ant</w:t>
       </w:r>
@@ -3956,7 +4117,7 @@
       <w:pPr>
         <w:pStyle w:val="Heading2"/>
       </w:pPr>
-      <w:bookmarkStart w:id="21" w:name="_Toc289846614"/>
+      <w:bookmarkStart w:id="21" w:name="_Toc290026069"/>
       <w:r>
         <w:t>Apache ActiveMQ</w:t>
       </w:r>
@@ -3966,7 +4127,7 @@
       <w:pPr>
         <w:pStyle w:val="Heading3"/>
       </w:pPr>
-      <w:bookmarkStart w:id="22" w:name="_Toc289846615"/>
+      <w:bookmarkStart w:id="22" w:name="_Toc290026070"/>
       <w:r>
         <w:t>Download Apache ActiveMQ</w:t>
       </w:r>
@@ -4005,7 +4166,7 @@
       <w:pPr>
         <w:pStyle w:val="Heading3"/>
       </w:pPr>
-      <w:bookmarkStart w:id="23" w:name="_Toc289846616"/>
+      <w:bookmarkStart w:id="23" w:name="_Toc290026071"/>
       <w:r>
         <w:t>Install Apache ActiveMQ</w:t>
       </w:r>
@@ -4044,7 +4205,7 @@
       <w:pPr>
         <w:pStyle w:val="Heading3"/>
       </w:pPr>
-      <w:bookmarkStart w:id="24" w:name="_Toc289846617"/>
+      <w:bookmarkStart w:id="24" w:name="_Toc290026072"/>
       <w:r>
         <w:t>Test ActiveMQ</w:t>
       </w:r>
@@ -4080,7 +4241,7 @@
       <w:pPr>
         <w:pStyle w:val="Heading2"/>
       </w:pPr>
-      <w:bookmarkStart w:id="25" w:name="_Toc289846618"/>
+      <w:bookmarkStart w:id="25" w:name="_Toc290026073"/>
       <w:r>
         <w:t>MySQL</w:t>
       </w:r>
@@ -4090,7 +4251,7 @@
       <w:pPr>
         <w:pStyle w:val="Heading3"/>
       </w:pPr>
-      <w:bookmarkStart w:id="26" w:name="_Toc289846619"/>
+      <w:bookmarkStart w:id="26" w:name="_Toc290026074"/>
       <w:r>
         <w:t>Download MySQL</w:t>
       </w:r>
@@ -4098,116 +4259,827 @@
     </w:p>
     <w:p>
       <w:r>
-        <w:t># Check if already installed</w:t>
-      </w:r>
-    </w:p>
-    <w:p>
-      <w:pPr>
-        <w:pStyle w:val="PreformattedText"/>
-      </w:pPr>
-      <w:r>
-        <w:t>$ rpm -qa | grep -i mysql</w:t>
-      </w:r>
-    </w:p>
-    <w:p>
-      <w:r>
-        <w:t># Configure yum repository on new server</w:t>
-      </w:r>
-    </w:p>
-    <w:p>
-      <w:r>
-        <w:t>$ su -</w:t>
-      </w:r>
-    </w:p>
-    <w:p>
-      <w:r>
-        <w:t>$ cd /tmp</w:t>
-      </w:r>
-    </w:p>
-    <w:p>
+        <w:t xml:space="preserve">Download mysql dari </w:t>
+      </w:r>
+      <w:hyperlink r:id="rId27" w:history="1">
+        <w:r>
+          <w:rPr>
+            <w:rStyle w:val="Hyperlink"/>
+          </w:rPr>
+          <w:t>http://dev.mysql.com/downloads/mysql/</w:t>
+        </w:r>
+      </w:hyperlink>
+    </w:p>
+    <w:p>
+      <w:pPr>
+        <w:rPr>
+          <w:b/>
+        </w:rPr>
+      </w:pPr>
+      <w:r>
+        <w:t xml:space="preserve">Pilih platform </w:t>
+      </w:r>
+      <w:r>
+        <w:rPr>
+          <w:b/>
+        </w:rPr>
+        <w:t>Red Hat &amp; Oracle Enterprise Linux</w:t>
+      </w:r>
+    </w:p>
+    <w:p>
+      <w:r>
+        <w:t>Downwload file MySQL Client, Server dan Devel yang 64  bit</w:t>
+      </w:r>
+    </w:p>
+    <w:p/>
+    <w:p/>
+    <w:p>
+      <w:pPr>
+        <w:pStyle w:val="ListParagraph"/>
+        <w:numPr>
+          <w:ilvl w:val="0"/>
+          <w:numId w:val="7"/>
+        </w:numPr>
+      </w:pPr>
       <w:r>
         <w:lastRenderedPageBreak/>
-        <w:t>$ wget http://public-yum.oracle.com/public-yum-el5.repo</w:t>
-      </w:r>
-    </w:p>
-    <w:p>
-      <w:r>
-        <w:t>$ sed -e "s/enabled=0/enabled=1/" public-yum-el5.repo &gt; /etc/yum.repos.d/public-yum-el5.repo</w:t>
+        <w:t>MySQL-client-5.5.11-1.rhel5.x86_64.rpm</w:t>
+      </w:r>
+    </w:p>
+    <w:p>
+      <w:pPr>
+        <w:pStyle w:val="ListParagraph"/>
+        <w:numPr>
+          <w:ilvl w:val="0"/>
+          <w:numId w:val="7"/>
+        </w:numPr>
+      </w:pPr>
+      <w:r>
+        <w:t>MySQL-server-5.5.11-1.rhel5.x86_64.rpm</w:t>
+      </w:r>
+    </w:p>
+    <w:p>
+      <w:pPr>
+        <w:pStyle w:val="ListParagraph"/>
+        <w:numPr>
+          <w:ilvl w:val="0"/>
+          <w:numId w:val="7"/>
+        </w:numPr>
+      </w:pPr>
+      <w:r>
+        <w:t>MySQL-devel-5.5.11-1.rhel5.x86_64.rpm</w:t>
       </w:r>
     </w:p>
     <w:p>
       <w:pPr>
         <w:pStyle w:val="Heading3"/>
       </w:pPr>
-      <w:bookmarkStart w:id="27" w:name="_Toc289846620"/>
+      <w:bookmarkStart w:id="27" w:name="_Toc290026075"/>
       <w:r>
         <w:t>Install MySQL</w:t>
       </w:r>
       <w:bookmarkEnd w:id="27"/>
     </w:p>
     <w:p>
-      <w:r>
-        <w:t># Install MySQL</w:t>
-      </w:r>
-    </w:p>
-    <w:p>
-      <w:pPr>
-        <w:pStyle w:val="PreformattedText"/>
-      </w:pPr>
-      <w:r>
-        <w:t>$ yum install -y mysql-server mysql</w:t>
+      <w:pPr>
+        <w:pStyle w:val="Heading4"/>
+      </w:pPr>
+      <w:bookmarkStart w:id="28" w:name="_Toc290026076"/>
+      <w:r>
+        <w:t>Remove Existing MySQL</w:t>
+      </w:r>
+      <w:bookmarkEnd w:id="28"/>
+    </w:p>
+    <w:p>
+      <w:pPr>
+        <w:keepLines w:val="0"/>
+        <w:tabs>
+          <w:tab w:val="left" w:pos="916"/>
+          <w:tab w:val="left" w:pos="1832"/>
+          <w:tab w:val="left" w:pos="2748"/>
+          <w:tab w:val="left" w:pos="3664"/>
+          <w:tab w:val="left" w:pos="4580"/>
+          <w:tab w:val="left" w:pos="5496"/>
+          <w:tab w:val="left" w:pos="6412"/>
+          <w:tab w:val="left" w:pos="7328"/>
+          <w:tab w:val="left" w:pos="8244"/>
+          <w:tab w:val="left" w:pos="9160"/>
+          <w:tab w:val="left" w:pos="10076"/>
+          <w:tab w:val="left" w:pos="10992"/>
+          <w:tab w:val="left" w:pos="11908"/>
+          <w:tab w:val="left" w:pos="12824"/>
+          <w:tab w:val="left" w:pos="13740"/>
+          <w:tab w:val="left" w:pos="14656"/>
+        </w:tabs>
+        <w:suppressAutoHyphens w:val="0"/>
+        <w:spacing w:before="0" w:after="0"/>
+        <w:jc w:val="left"/>
+        <w:rPr>
+          <w:rFonts w:ascii="Courier New" w:hAnsi="Courier New" w:cs="Courier New"/>
+          <w:lang w:eastAsia="en-US"/>
+        </w:rPr>
+      </w:pPr>
+      <w:r>
+        <w:rPr>
+          <w:rFonts w:ascii="Courier New" w:hAnsi="Courier New" w:cs="Courier New"/>
+          <w:b/>
+          <w:bCs/>
+          <w:lang w:eastAsia="en-US"/>
+        </w:rPr>
+        <w:t>$</w:t>
+      </w:r>
+      <w:r>
+        <w:rPr>
+          <w:rFonts w:ascii="Courier New" w:hAnsi="Courier New" w:cs="Courier New"/>
+          <w:bCs/>
+          <w:lang w:eastAsia="en-US"/>
+        </w:rPr>
+        <w:t>rpm -qa | grep -i mysql</w:t>
+      </w:r>
+    </w:p>
+    <w:p>
+      <w:r>
+        <w:t>Jika terdapat list file MySQL dan MySQL Client, remove software tersebut</w:t>
+      </w:r>
+    </w:p>
+    <w:p>
+      <w:pPr>
+        <w:pStyle w:val="HTMLPreformatted"/>
+        <w:rPr>
+          <w:lang w:eastAsia="en-US"/>
+        </w:rPr>
+      </w:pPr>
+      <w:r>
+        <w:t>$</w:t>
+      </w:r>
+      <w:r>
+        <w:rPr>
+          <w:bCs/>
+          <w:lang w:eastAsia="en-US"/>
+        </w:rPr>
+        <w:t>rpm -e mysql --nodeps</w:t>
+      </w:r>
+    </w:p>
+    <w:p>
+      <w:pPr>
+        <w:keepLines w:val="0"/>
+        <w:tabs>
+          <w:tab w:val="left" w:pos="916"/>
+          <w:tab w:val="left" w:pos="1832"/>
+          <w:tab w:val="left" w:pos="2748"/>
+          <w:tab w:val="left" w:pos="3664"/>
+          <w:tab w:val="left" w:pos="4580"/>
+          <w:tab w:val="left" w:pos="5496"/>
+          <w:tab w:val="left" w:pos="6412"/>
+          <w:tab w:val="left" w:pos="7328"/>
+          <w:tab w:val="left" w:pos="8244"/>
+          <w:tab w:val="left" w:pos="9160"/>
+          <w:tab w:val="left" w:pos="10076"/>
+          <w:tab w:val="left" w:pos="10992"/>
+          <w:tab w:val="left" w:pos="11908"/>
+          <w:tab w:val="left" w:pos="12824"/>
+          <w:tab w:val="left" w:pos="13740"/>
+          <w:tab w:val="left" w:pos="14656"/>
+        </w:tabs>
+        <w:suppressAutoHyphens w:val="0"/>
+        <w:spacing w:before="0" w:after="0"/>
+        <w:jc w:val="left"/>
+        <w:rPr>
+          <w:rFonts w:ascii="Courier New" w:hAnsi="Courier New" w:cs="Courier New"/>
+          <w:lang w:eastAsia="en-US"/>
+        </w:rPr>
+      </w:pPr>
+      <w:r>
+        <w:rPr>
+          <w:rFonts w:ascii="Courier New" w:hAnsi="Courier New" w:cs="Courier New"/>
+          <w:bCs/>
+          <w:lang w:eastAsia="en-US"/>
+        </w:rPr>
+        <w:t>$rpm -e mysqlclient10</w:t>
+      </w:r>
+    </w:p>
+    <w:p>
+      <w:pPr>
+        <w:pStyle w:val="Heading4"/>
+      </w:pPr>
+      <w:bookmarkStart w:id="29" w:name="_Toc290026077"/>
+      <w:r>
+        <w:t>Install Downloaded MySQL package</w:t>
+      </w:r>
+      <w:bookmarkEnd w:id="29"/>
+    </w:p>
+    <w:p>
+      <w:pPr>
+        <w:keepLines w:val="0"/>
+        <w:tabs>
+          <w:tab w:val="left" w:pos="916"/>
+          <w:tab w:val="left" w:pos="1832"/>
+          <w:tab w:val="left" w:pos="2748"/>
+          <w:tab w:val="left" w:pos="3664"/>
+          <w:tab w:val="left" w:pos="4580"/>
+          <w:tab w:val="left" w:pos="5496"/>
+          <w:tab w:val="left" w:pos="6412"/>
+          <w:tab w:val="left" w:pos="7328"/>
+          <w:tab w:val="left" w:pos="8244"/>
+          <w:tab w:val="left" w:pos="9160"/>
+          <w:tab w:val="left" w:pos="10076"/>
+          <w:tab w:val="left" w:pos="10992"/>
+          <w:tab w:val="left" w:pos="11908"/>
+          <w:tab w:val="left" w:pos="12824"/>
+          <w:tab w:val="left" w:pos="13740"/>
+          <w:tab w:val="left" w:pos="14656"/>
+        </w:tabs>
+        <w:suppressAutoHyphens w:val="0"/>
+        <w:spacing w:before="0" w:after="0"/>
+        <w:jc w:val="left"/>
+        <w:rPr>
+          <w:rFonts w:ascii="Courier New" w:hAnsi="Courier New" w:cs="Courier New"/>
+          <w:bCs/>
+          <w:lang w:eastAsia="en-US"/>
+        </w:rPr>
+      </w:pPr>
+      <w:r>
+        <w:rPr>
+          <w:rFonts w:ascii="Courier New" w:hAnsi="Courier New" w:cs="Courier New"/>
+          <w:bCs/>
+          <w:lang w:eastAsia="en-US"/>
+        </w:rPr>
+        <w:t>$</w:t>
+      </w:r>
+      <w:r>
+        <w:rPr>
+          <w:rFonts w:ascii="Courier New" w:hAnsi="Courier New" w:cs="Courier New"/>
+          <w:bCs/>
+          <w:lang w:eastAsia="en-US"/>
+        </w:rPr>
+        <w:t>rpm -ivh MySQL-server-5.5.11-1.rhel5.x86_64.rpm MySQL-client-5.5.11-1.rhel5.x86_64.rpm</w:t>
+      </w:r>
+    </w:p>
+    <w:p>
+      <w:pPr>
+        <w:keepLines w:val="0"/>
+        <w:tabs>
+          <w:tab w:val="left" w:pos="916"/>
+          <w:tab w:val="left" w:pos="1832"/>
+          <w:tab w:val="left" w:pos="2748"/>
+          <w:tab w:val="left" w:pos="3664"/>
+          <w:tab w:val="left" w:pos="4580"/>
+          <w:tab w:val="left" w:pos="5496"/>
+          <w:tab w:val="left" w:pos="6412"/>
+          <w:tab w:val="left" w:pos="7328"/>
+          <w:tab w:val="left" w:pos="8244"/>
+          <w:tab w:val="left" w:pos="9160"/>
+          <w:tab w:val="left" w:pos="10076"/>
+          <w:tab w:val="left" w:pos="10992"/>
+          <w:tab w:val="left" w:pos="11908"/>
+          <w:tab w:val="left" w:pos="12824"/>
+          <w:tab w:val="left" w:pos="13740"/>
+          <w:tab w:val="left" w:pos="14656"/>
+        </w:tabs>
+        <w:suppressAutoHyphens w:val="0"/>
+        <w:spacing w:before="0" w:after="0"/>
+        <w:jc w:val="left"/>
+        <w:rPr>
+          <w:rFonts w:ascii="Courier New" w:hAnsi="Courier New" w:cs="Courier New"/>
+          <w:bCs/>
+          <w:lang w:eastAsia="en-US"/>
+        </w:rPr>
+      </w:pPr>
+    </w:p>
+    <w:p>
+      <w:pPr>
+        <w:keepLines w:val="0"/>
+        <w:tabs>
+          <w:tab w:val="left" w:pos="916"/>
+          <w:tab w:val="left" w:pos="1832"/>
+          <w:tab w:val="left" w:pos="2748"/>
+          <w:tab w:val="left" w:pos="3664"/>
+          <w:tab w:val="left" w:pos="4580"/>
+          <w:tab w:val="left" w:pos="5496"/>
+          <w:tab w:val="left" w:pos="6412"/>
+          <w:tab w:val="left" w:pos="7328"/>
+          <w:tab w:val="left" w:pos="8244"/>
+          <w:tab w:val="left" w:pos="9160"/>
+          <w:tab w:val="left" w:pos="10076"/>
+          <w:tab w:val="left" w:pos="10992"/>
+          <w:tab w:val="left" w:pos="11908"/>
+          <w:tab w:val="left" w:pos="12824"/>
+          <w:tab w:val="left" w:pos="13740"/>
+          <w:tab w:val="left" w:pos="14656"/>
+        </w:tabs>
+        <w:suppressAutoHyphens w:val="0"/>
+        <w:spacing w:before="0" w:after="0"/>
+        <w:jc w:val="left"/>
+        <w:rPr>
+          <w:rFonts w:ascii="Courier New" w:hAnsi="Courier New" w:cs="Courier New"/>
+          <w:bCs/>
+          <w:lang w:eastAsia="en-US"/>
+        </w:rPr>
+      </w:pPr>
+      <w:r>
+        <w:rPr>
+          <w:rFonts w:ascii="Courier New" w:hAnsi="Courier New" w:cs="Courier New"/>
+          <w:bCs/>
+          <w:lang w:eastAsia="en-US"/>
+        </w:rPr>
+        <w:t>$</w:t>
+      </w:r>
+      <w:r>
+        <w:rPr>
+          <w:rFonts w:ascii="Courier New" w:hAnsi="Courier New" w:cs="Courier New"/>
+          <w:bCs/>
+          <w:lang w:eastAsia="en-US"/>
+        </w:rPr>
+        <w:t>rpm -ivh MySQL-devel-5.5.11-1.rhel5.x86_64.rpm</w:t>
       </w:r>
     </w:p>
     <w:p>
       <w:pPr>
         <w:pStyle w:val="Heading3"/>
       </w:pPr>
-      <w:bookmarkStart w:id="28" w:name="_Toc289846621"/>
-      <w:r>
-        <w:t>Start and Test ActiveMQ</w:t>
-      </w:r>
-      <w:bookmarkEnd w:id="28"/>
-    </w:p>
-    <w:p>
-      <w:r>
-        <w:t>Start and test MySQL Instance</w:t>
-      </w:r>
-    </w:p>
-    <w:p>
-      <w:pPr>
-        <w:pStyle w:val="PreformattedText"/>
-      </w:pPr>
-      <w:r>
-        <w:t>$ /etc/init.d/mysqld start</w:t>
-      </w:r>
-    </w:p>
-    <w:p>
-      <w:pPr>
-        <w:pStyle w:val="PreformattedText"/>
-      </w:pPr>
-      <w:r>
-        <w:t>$ mysql -u root -e "SELECT VERSION"</w:t>
+      <w:bookmarkStart w:id="30" w:name="_Toc290026078"/>
+      <w:r>
+        <w:t>Configure MySQL</w:t>
+      </w:r>
+      <w:bookmarkEnd w:id="30"/>
+    </w:p>
+    <w:p>
+      <w:r>
+        <w:t>Check MySQL Status</w:t>
+      </w:r>
+    </w:p>
+    <w:p>
+      <w:pPr>
+        <w:keepLines w:val="0"/>
+        <w:tabs>
+          <w:tab w:val="left" w:pos="916"/>
+          <w:tab w:val="left" w:pos="1832"/>
+          <w:tab w:val="left" w:pos="2748"/>
+          <w:tab w:val="left" w:pos="3664"/>
+          <w:tab w:val="left" w:pos="4580"/>
+          <w:tab w:val="left" w:pos="5496"/>
+          <w:tab w:val="left" w:pos="6412"/>
+          <w:tab w:val="left" w:pos="7328"/>
+          <w:tab w:val="left" w:pos="8244"/>
+          <w:tab w:val="left" w:pos="9160"/>
+          <w:tab w:val="left" w:pos="10076"/>
+          <w:tab w:val="left" w:pos="10992"/>
+          <w:tab w:val="left" w:pos="11908"/>
+          <w:tab w:val="left" w:pos="12824"/>
+          <w:tab w:val="left" w:pos="13740"/>
+          <w:tab w:val="left" w:pos="14656"/>
+        </w:tabs>
+        <w:suppressAutoHyphens w:val="0"/>
+        <w:spacing w:before="0" w:after="0"/>
+        <w:jc w:val="left"/>
+        <w:rPr>
+          <w:rFonts w:ascii="Courier New" w:hAnsi="Courier New" w:cs="Courier New"/>
+          <w:bCs/>
+          <w:lang w:eastAsia="en-US"/>
+        </w:rPr>
+      </w:pPr>
+      <w:r>
+        <w:rPr>
+          <w:rFonts w:ascii="Courier New" w:hAnsi="Courier New" w:cs="Courier New"/>
+          <w:bCs/>
+          <w:lang w:eastAsia="en-US"/>
+        </w:rPr>
+        <w:t>$</w:t>
+      </w:r>
+      <w:r>
+        <w:rPr>
+          <w:rFonts w:ascii="Courier New" w:hAnsi="Courier New" w:cs="Courier New"/>
+          <w:bCs/>
+          <w:lang w:eastAsia="en-US"/>
+        </w:rPr>
+        <w:t>service mysql status</w:t>
+      </w:r>
+    </w:p>
+    <w:p>
+      <w:r>
+        <w:t>Jika status is not running / stop</w:t>
+      </w:r>
+      <w:r>
+        <w:t>, start mysql service</w:t>
+      </w:r>
+    </w:p>
+    <w:p>
+      <w:pPr>
+        <w:keepLines w:val="0"/>
+        <w:tabs>
+          <w:tab w:val="left" w:pos="916"/>
+          <w:tab w:val="left" w:pos="1832"/>
+          <w:tab w:val="left" w:pos="3030"/>
+          <w:tab w:val="left" w:pos="4580"/>
+          <w:tab w:val="left" w:pos="5496"/>
+          <w:tab w:val="left" w:pos="6412"/>
+          <w:tab w:val="left" w:pos="7328"/>
+          <w:tab w:val="left" w:pos="8244"/>
+          <w:tab w:val="left" w:pos="9160"/>
+          <w:tab w:val="left" w:pos="10076"/>
+          <w:tab w:val="left" w:pos="10992"/>
+          <w:tab w:val="left" w:pos="11908"/>
+          <w:tab w:val="left" w:pos="12824"/>
+          <w:tab w:val="left" w:pos="13740"/>
+          <w:tab w:val="left" w:pos="14656"/>
+        </w:tabs>
+        <w:suppressAutoHyphens w:val="0"/>
+        <w:spacing w:before="0" w:after="0"/>
+        <w:jc w:val="left"/>
+        <w:rPr>
+          <w:rFonts w:ascii="Courier New" w:hAnsi="Courier New" w:cs="Courier New"/>
+          <w:bCs/>
+          <w:lang w:eastAsia="en-US"/>
+        </w:rPr>
+      </w:pPr>
+      <w:r>
+        <w:rPr>
+          <w:rFonts w:ascii="Courier New" w:hAnsi="Courier New" w:cs="Courier New"/>
+          <w:bCs/>
+          <w:lang w:eastAsia="en-US"/>
+        </w:rPr>
+        <w:t>$service mysql start</w:t>
+      </w:r>
+      <w:r>
+        <w:rPr>
+          <w:rFonts w:ascii="Courier New" w:hAnsi="Courier New" w:cs="Courier New"/>
+          <w:bCs/>
+          <w:lang w:eastAsia="en-US"/>
+        </w:rPr>
+        <w:tab/>
+      </w:r>
+    </w:p>
+    <w:p>
+      <w:pPr>
+        <w:keepLines w:val="0"/>
+        <w:tabs>
+          <w:tab w:val="left" w:pos="916"/>
+          <w:tab w:val="left" w:pos="1832"/>
+          <w:tab w:val="left" w:pos="3030"/>
+          <w:tab w:val="left" w:pos="4580"/>
+          <w:tab w:val="left" w:pos="5496"/>
+          <w:tab w:val="left" w:pos="6412"/>
+          <w:tab w:val="left" w:pos="7328"/>
+          <w:tab w:val="left" w:pos="8244"/>
+          <w:tab w:val="left" w:pos="9160"/>
+          <w:tab w:val="left" w:pos="10076"/>
+          <w:tab w:val="left" w:pos="10992"/>
+          <w:tab w:val="left" w:pos="11908"/>
+          <w:tab w:val="left" w:pos="12824"/>
+          <w:tab w:val="left" w:pos="13740"/>
+          <w:tab w:val="left" w:pos="14656"/>
+        </w:tabs>
+        <w:suppressAutoHyphens w:val="0"/>
+        <w:spacing w:before="0" w:after="0"/>
+        <w:jc w:val="left"/>
+        <w:rPr>
+          <w:rFonts w:ascii="Courier New" w:hAnsi="Courier New" w:cs="Courier New"/>
+          <w:bCs/>
+          <w:lang w:eastAsia="en-US"/>
+        </w:rPr>
+      </w:pPr>
+    </w:p>
+    <w:p>
+      <w:pPr>
+        <w:keepLines w:val="0"/>
+        <w:tabs>
+          <w:tab w:val="left" w:pos="916"/>
+          <w:tab w:val="left" w:pos="1832"/>
+          <w:tab w:val="left" w:pos="3030"/>
+          <w:tab w:val="left" w:pos="4580"/>
+          <w:tab w:val="left" w:pos="5496"/>
+          <w:tab w:val="left" w:pos="6412"/>
+          <w:tab w:val="left" w:pos="7328"/>
+          <w:tab w:val="left" w:pos="8244"/>
+          <w:tab w:val="left" w:pos="9160"/>
+          <w:tab w:val="left" w:pos="10076"/>
+          <w:tab w:val="left" w:pos="10992"/>
+          <w:tab w:val="left" w:pos="11908"/>
+          <w:tab w:val="left" w:pos="12824"/>
+          <w:tab w:val="left" w:pos="13740"/>
+          <w:tab w:val="left" w:pos="14656"/>
+        </w:tabs>
+        <w:suppressAutoHyphens w:val="0"/>
+        <w:spacing w:before="0" w:after="0"/>
+        <w:jc w:val="left"/>
+        <w:rPr>
+          <w:rFonts w:ascii="Courier New" w:hAnsi="Courier New" w:cs="Courier New"/>
+          <w:bCs/>
+          <w:lang w:eastAsia="en-US"/>
+        </w:rPr>
+      </w:pPr>
+      <w:r>
+        <w:rPr>
+          <w:rFonts w:ascii="Courier New" w:hAnsi="Courier New" w:cs="Courier New"/>
+          <w:bCs/>
+          <w:lang w:eastAsia="en-US"/>
+        </w:rPr>
+        <w:t>Ganti password root</w:t>
+      </w:r>
+    </w:p>
+    <w:p>
+      <w:pPr>
+        <w:keepLines w:val="0"/>
+        <w:tabs>
+          <w:tab w:val="left" w:pos="916"/>
+          <w:tab w:val="left" w:pos="1832"/>
+          <w:tab w:val="left" w:pos="2748"/>
+          <w:tab w:val="left" w:pos="3664"/>
+          <w:tab w:val="left" w:pos="4580"/>
+          <w:tab w:val="left" w:pos="5496"/>
+          <w:tab w:val="left" w:pos="6412"/>
+          <w:tab w:val="left" w:pos="7328"/>
+          <w:tab w:val="left" w:pos="8244"/>
+          <w:tab w:val="left" w:pos="9160"/>
+          <w:tab w:val="left" w:pos="10076"/>
+          <w:tab w:val="left" w:pos="10992"/>
+          <w:tab w:val="left" w:pos="11908"/>
+          <w:tab w:val="left" w:pos="12824"/>
+          <w:tab w:val="left" w:pos="13740"/>
+          <w:tab w:val="left" w:pos="14656"/>
+        </w:tabs>
+        <w:suppressAutoHyphens w:val="0"/>
+        <w:spacing w:before="0" w:after="0"/>
+        <w:jc w:val="left"/>
+        <w:rPr>
+          <w:rFonts w:ascii="Courier New" w:hAnsi="Courier New" w:cs="Courier New"/>
+          <w:lang w:eastAsia="en-US"/>
+        </w:rPr>
+      </w:pPr>
+      <w:r>
+        <w:rPr>
+          <w:rFonts w:ascii="Courier New" w:hAnsi="Courier New" w:cs="Courier New"/>
+          <w:bCs/>
+          <w:lang w:eastAsia="en-US"/>
+        </w:rPr>
+        <w:t>$/usr/bin/mysqladmin -u root password 'My2Secure$Password'</w:t>
+      </w:r>
+    </w:p>
+    <w:p>
+      <w:pPr>
+        <w:keepLines w:val="0"/>
+        <w:tabs>
+          <w:tab w:val="left" w:pos="916"/>
+          <w:tab w:val="left" w:pos="1832"/>
+          <w:tab w:val="left" w:pos="3030"/>
+          <w:tab w:val="left" w:pos="4580"/>
+          <w:tab w:val="left" w:pos="5496"/>
+          <w:tab w:val="left" w:pos="6412"/>
+          <w:tab w:val="left" w:pos="7328"/>
+          <w:tab w:val="left" w:pos="8244"/>
+          <w:tab w:val="left" w:pos="9160"/>
+          <w:tab w:val="left" w:pos="10076"/>
+          <w:tab w:val="left" w:pos="10992"/>
+          <w:tab w:val="left" w:pos="11908"/>
+          <w:tab w:val="left" w:pos="12824"/>
+          <w:tab w:val="left" w:pos="13740"/>
+          <w:tab w:val="left" w:pos="14656"/>
+        </w:tabs>
+        <w:suppressAutoHyphens w:val="0"/>
+        <w:spacing w:before="0" w:after="0"/>
+        <w:jc w:val="left"/>
+        <w:rPr>
+          <w:rFonts w:ascii="Courier New" w:hAnsi="Courier New" w:cs="Courier New"/>
+          <w:bCs/>
+          <w:lang w:eastAsia="en-US"/>
+        </w:rPr>
+      </w:pPr>
+    </w:p>
+    <w:p>
+      <w:pPr>
+        <w:pStyle w:val="Heading3"/>
+        <w:rPr>
+          <w:lang w:eastAsia="en-US"/>
+        </w:rPr>
+      </w:pPr>
+      <w:bookmarkStart w:id="31" w:name="_Toc290026079"/>
+      <w:r>
+        <w:rPr>
+          <w:lang w:eastAsia="en-US"/>
+        </w:rPr>
+        <w:t>Verify MySQL Installation</w:t>
+      </w:r>
+      <w:bookmarkEnd w:id="31"/>
+    </w:p>
+    <w:p>
+      <w:pPr>
+        <w:rPr>
+          <w:lang w:eastAsia="en-US"/>
+        </w:rPr>
+      </w:pPr>
+      <w:r>
+        <w:rPr>
+          <w:lang w:eastAsia="en-US"/>
+        </w:rPr>
+        <w:t>Check versi MySQL</w:t>
+      </w:r>
+    </w:p>
+    <w:p>
+      <w:pPr>
+        <w:pStyle w:val="HTMLPreformatted"/>
+        <w:rPr>
+          <w:b/>
+          <w:bCs/>
+          <w:lang w:eastAsia="en-US"/>
+        </w:rPr>
+      </w:pPr>
+      <w:r>
+        <w:rPr>
+          <w:bCs/>
+          <w:lang w:eastAsia="en-US"/>
+        </w:rPr>
+        <w:t>$</w:t>
+      </w:r>
+      <w:r>
+        <w:rPr>
+          <w:rStyle w:val="WW8Num5z0"/>
+        </w:rPr>
+        <w:t></w:t>
+      </w:r>
+      <w:r>
+        <w:rPr>
+          <w:b/>
+          <w:bCs/>
+          <w:lang w:eastAsia="en-US"/>
+        </w:rPr>
+        <w:t>mysql -V</w:t>
+      </w:r>
+    </w:p>
+    <w:p>
+      <w:pPr>
+        <w:keepLines w:val="0"/>
+        <w:tabs>
+          <w:tab w:val="left" w:pos="916"/>
+          <w:tab w:val="left" w:pos="1832"/>
+          <w:tab w:val="left" w:pos="3030"/>
+          <w:tab w:val="left" w:pos="4580"/>
+          <w:tab w:val="left" w:pos="5496"/>
+          <w:tab w:val="left" w:pos="6412"/>
+          <w:tab w:val="left" w:pos="7328"/>
+          <w:tab w:val="left" w:pos="8244"/>
+          <w:tab w:val="left" w:pos="9160"/>
+          <w:tab w:val="left" w:pos="10076"/>
+          <w:tab w:val="left" w:pos="10992"/>
+          <w:tab w:val="left" w:pos="11908"/>
+          <w:tab w:val="left" w:pos="12824"/>
+          <w:tab w:val="left" w:pos="13740"/>
+          <w:tab w:val="left" w:pos="14656"/>
+        </w:tabs>
+        <w:suppressAutoHyphens w:val="0"/>
+        <w:spacing w:before="0" w:after="0"/>
+        <w:jc w:val="left"/>
+        <w:rPr>
+          <w:rFonts w:ascii="Courier New" w:hAnsi="Courier New" w:cs="Courier New"/>
+          <w:bCs/>
+          <w:lang w:eastAsia="en-US"/>
+        </w:rPr>
+      </w:pPr>
+      <w:r>
+        <w:rPr>
+          <w:rFonts w:ascii="Courier New" w:hAnsi="Courier New" w:cs="Courier New"/>
+          <w:bCs/>
+          <w:lang w:eastAsia="en-US"/>
+        </w:rPr>
+        <w:t>Seharusnya menampilkan versi MySQL version</w:t>
+      </w:r>
+    </w:p>
+    <w:p>
+      <w:pPr>
+        <w:keepLines w:val="0"/>
+        <w:tabs>
+          <w:tab w:val="left" w:pos="916"/>
+          <w:tab w:val="left" w:pos="1832"/>
+          <w:tab w:val="left" w:pos="3030"/>
+          <w:tab w:val="left" w:pos="4580"/>
+          <w:tab w:val="left" w:pos="5496"/>
+          <w:tab w:val="left" w:pos="6412"/>
+          <w:tab w:val="left" w:pos="7328"/>
+          <w:tab w:val="left" w:pos="8244"/>
+          <w:tab w:val="left" w:pos="9160"/>
+          <w:tab w:val="left" w:pos="10076"/>
+          <w:tab w:val="left" w:pos="10992"/>
+          <w:tab w:val="left" w:pos="11908"/>
+          <w:tab w:val="left" w:pos="12824"/>
+          <w:tab w:val="left" w:pos="13740"/>
+          <w:tab w:val="left" w:pos="14656"/>
+        </w:tabs>
+        <w:suppressAutoHyphens w:val="0"/>
+        <w:spacing w:before="0" w:after="0"/>
+        <w:jc w:val="left"/>
+        <w:rPr>
+          <w:rFonts w:ascii="Courier New" w:hAnsi="Courier New" w:cs="Courier New"/>
+          <w:bCs/>
+          <w:lang w:eastAsia="en-US"/>
+        </w:rPr>
+      </w:pPr>
+    </w:p>
+    <w:p>
+      <w:pPr>
+        <w:keepLines w:val="0"/>
+        <w:tabs>
+          <w:tab w:val="left" w:pos="916"/>
+          <w:tab w:val="left" w:pos="1832"/>
+          <w:tab w:val="left" w:pos="2748"/>
+          <w:tab w:val="left" w:pos="3664"/>
+          <w:tab w:val="left" w:pos="4580"/>
+          <w:tab w:val="left" w:pos="5496"/>
+          <w:tab w:val="left" w:pos="6412"/>
+          <w:tab w:val="left" w:pos="7328"/>
+          <w:tab w:val="left" w:pos="8244"/>
+          <w:tab w:val="left" w:pos="9160"/>
+          <w:tab w:val="left" w:pos="10076"/>
+          <w:tab w:val="left" w:pos="10992"/>
+          <w:tab w:val="left" w:pos="11908"/>
+          <w:tab w:val="left" w:pos="12824"/>
+          <w:tab w:val="left" w:pos="13740"/>
+          <w:tab w:val="left" w:pos="14656"/>
+        </w:tabs>
+        <w:suppressAutoHyphens w:val="0"/>
+        <w:spacing w:before="0" w:after="0"/>
+        <w:jc w:val="left"/>
+        <w:rPr>
+          <w:rFonts w:ascii="Courier New" w:hAnsi="Courier New" w:cs="Courier New"/>
+          <w:b/>
+          <w:bCs/>
+          <w:lang w:eastAsia="en-US"/>
+        </w:rPr>
+      </w:pPr>
+      <w:r>
+        <w:rPr>
+          <w:rFonts w:ascii="Courier New" w:hAnsi="Courier New" w:cs="Courier New"/>
+          <w:b/>
+          <w:bCs/>
+          <w:lang w:eastAsia="en-US"/>
+        </w:rPr>
+        <w:t>$</w:t>
+      </w:r>
+      <w:r>
+        <w:rPr>
+          <w:rFonts w:ascii="Courier New" w:hAnsi="Courier New" w:cs="Courier New"/>
+          <w:b/>
+          <w:bCs/>
+          <w:lang w:eastAsia="en-US"/>
+        </w:rPr>
+        <w:t>mysql -u root -p</w:t>
+      </w:r>
+    </w:p>
+    <w:p>
+      <w:pPr>
+        <w:keepLines w:val="0"/>
+        <w:tabs>
+          <w:tab w:val="left" w:pos="916"/>
+          <w:tab w:val="left" w:pos="1832"/>
+          <w:tab w:val="left" w:pos="3030"/>
+          <w:tab w:val="left" w:pos="4580"/>
+          <w:tab w:val="left" w:pos="5496"/>
+          <w:tab w:val="left" w:pos="6412"/>
+          <w:tab w:val="left" w:pos="7328"/>
+          <w:tab w:val="left" w:pos="8244"/>
+          <w:tab w:val="left" w:pos="9160"/>
+          <w:tab w:val="left" w:pos="10076"/>
+          <w:tab w:val="left" w:pos="10992"/>
+          <w:tab w:val="left" w:pos="11908"/>
+          <w:tab w:val="left" w:pos="12824"/>
+          <w:tab w:val="left" w:pos="13740"/>
+          <w:tab w:val="left" w:pos="14656"/>
+        </w:tabs>
+        <w:suppressAutoHyphens w:val="0"/>
+        <w:spacing w:before="0" w:after="0"/>
+        <w:jc w:val="left"/>
+        <w:rPr>
+          <w:rFonts w:ascii="Courier New" w:hAnsi="Courier New" w:cs="Courier New"/>
+          <w:bCs/>
+          <w:lang w:eastAsia="en-US"/>
+        </w:rPr>
+      </w:pPr>
+      <w:r>
+        <w:rPr>
+          <w:rFonts w:ascii="Courier New" w:hAnsi="Courier New" w:cs="Courier New"/>
+          <w:bCs/>
+          <w:lang w:eastAsia="en-US"/>
+        </w:rPr>
+        <w:t>Seharusnya meminta inputan password</w:t>
       </w:r>
     </w:p>
     <w:p>
       <w:pPr>
         <w:pStyle w:val="Heading2"/>
       </w:pPr>
-      <w:bookmarkStart w:id="29" w:name="_Toc289846622"/>
+      <w:bookmarkStart w:id="32" w:name="_Toc290026080"/>
       <w:r>
         <w:t>GnuPG</w:t>
       </w:r>
-      <w:bookmarkEnd w:id="29"/>
+      <w:bookmarkEnd w:id="32"/>
     </w:p>
     <w:p>
       <w:pPr>
         <w:pStyle w:val="Heading3"/>
       </w:pPr>
-      <w:bookmarkStart w:id="30" w:name="_Toc289846623"/>
+      <w:bookmarkStart w:id="33" w:name="_Toc290026081"/>
       <w:r>
         <w:t>Download GnuPG</w:t>
       </w:r>
-      <w:bookmarkEnd w:id="30"/>
+      <w:bookmarkEnd w:id="33"/>
     </w:p>
     <w:p>
       <w:pPr>
@@ -4238,7 +5110,7 @@
       <w:r>
         <w:t xml:space="preserve">. Download dari Link </w:t>
       </w:r>
-      <w:hyperlink r:id="rId27" w:history="1">
+      <w:hyperlink r:id="rId28" w:history="1">
         <w:r>
           <w:rPr>
             <w:rStyle w:val="Hyperlink"/>
@@ -4254,11 +5126,12 @@
       <w:pPr>
         <w:pStyle w:val="Heading3"/>
       </w:pPr>
-      <w:bookmarkStart w:id="31" w:name="_Toc289846624"/>
-      <w:r>
+      <w:bookmarkStart w:id="34" w:name="_Toc290026082"/>
+      <w:r>
+        <w:lastRenderedPageBreak/>
         <w:t>Install GnuPG</w:t>
       </w:r>
-      <w:bookmarkEnd w:id="31"/>
+      <w:bookmarkEnd w:id="34"/>
     </w:p>
     <w:p>
       <w:r>
@@ -4361,12 +5234,11 @@
       <w:pPr>
         <w:pStyle w:val="Heading3"/>
       </w:pPr>
-      <w:bookmarkStart w:id="32" w:name="_Toc289846626"/>
-      <w:r>
-        <w:lastRenderedPageBreak/>
+      <w:bookmarkStart w:id="35" w:name="_Toc290026083"/>
+      <w:r>
         <w:t>Import public key dengan menggunakan console</w:t>
       </w:r>
-      <w:bookmarkEnd w:id="32"/>
+      <w:bookmarkEnd w:id="35"/>
     </w:p>
     <w:p>
       <w:r>
@@ -4397,7 +5269,7 @@
                     </pic:cNvPicPr>
                   </pic:nvPicPr>
                   <pic:blipFill>
-                    <a:blip r:embed="rId28" cstate="print"/>
+                    <a:blip r:embed="rId29" cstate="print"/>
                     <a:srcRect/>
                     <a:stretch>
                       <a:fillRect/>
@@ -4441,6 +5313,7 @@
           <w:noProof/>
           <w:lang w:eastAsia="en-US"/>
         </w:rPr>
+        <w:lastRenderedPageBreak/>
         <w:drawing>
           <wp:inline distT="0" distB="0" distL="0" distR="0">
             <wp:extent cx="5943600" cy="1170146"/>
@@ -4459,7 +5332,7 @@
                     </pic:cNvPicPr>
                   </pic:nvPicPr>
                   <pic:blipFill>
-                    <a:blip r:embed="rId29" cstate="print"/>
+                    <a:blip r:embed="rId30" cstate="print"/>
                     <a:srcRect/>
                     <a:stretch>
                       <a:fillRect/>
@@ -4503,7 +5376,6 @@
           <w:noProof/>
           <w:lang w:eastAsia="en-US"/>
         </w:rPr>
-        <w:lastRenderedPageBreak/>
         <w:drawing>
           <wp:inline distT="0" distB="0" distL="0" distR="0">
             <wp:extent cx="5943600" cy="3724037"/>
@@ -4522,7 +5394,7 @@
                     </pic:cNvPicPr>
                   </pic:nvPicPr>
                   <pic:blipFill>
-                    <a:blip r:embed="rId30" cstate="print"/>
+                    <a:blip r:embed="rId31" cstate="print"/>
                     <a:srcRect/>
                     <a:stretch>
                       <a:fillRect/>
@@ -4580,7 +5452,7 @@
                     </pic:cNvPicPr>
                   </pic:nvPicPr>
                   <pic:blipFill>
-                    <a:blip r:embed="rId31" cstate="print"/>
+                    <a:blip r:embed="rId32" cstate="print"/>
                     <a:srcRect/>
                     <a:stretch>
                       <a:fillRect/>
@@ -4611,6 +5483,7 @@
     </w:p>
     <w:p>
       <w:r>
+        <w:lastRenderedPageBreak/>
         <w:t>Sekarang public key sudah dapat kita gunakan</w:t>
       </w:r>
     </w:p>
@@ -4750,7 +5623,7 @@
               <w:rPr>
                 <w:noProof/>
               </w:rPr>
-              <w:t>6 April 2011</w:t>
+              <w:t>8 April 2011</w:t>
             </w:r>
           </w:fldSimple>
         </w:p>
@@ -4774,7 +5647,7 @@
               <w:rPr>
                 <w:noProof/>
               </w:rPr>
-              <w:t>4</w:t>
+              <w:t>2</w:t>
             </w:r>
           </w:fldSimple>
         </w:p>
@@ -5329,6 +6202,92 @@
     </w:lvl>
   </w:abstractNum>
   <w:abstractNum w:abstractNumId="5">
+    <w:nsid w:val="3B8362FA"/>
+    <w:multiLevelType w:val="hybridMultilevel"/>
+    <w:tmpl w:val="D70687D2"/>
+    <w:lvl w:ilvl="0" w:tplc="0409000F">
+      <w:start w:val="1"/>
+      <w:numFmt w:val="decimal"/>
+      <w:lvlText w:val="%1."/>
+      <w:lvlJc w:val="left"/>
+      <w:pPr>
+        <w:ind w:left="720" w:hanging="360"/>
+      </w:pPr>
+    </w:lvl>
+    <w:lvl w:ilvl="1" w:tplc="04090019" w:tentative="1">
+      <w:start w:val="1"/>
+      <w:numFmt w:val="lowerLetter"/>
+      <w:lvlText w:val="%2."/>
+      <w:lvlJc w:val="left"/>
+      <w:pPr>
+        <w:ind w:left="1440" w:hanging="360"/>
+      </w:pPr>
+    </w:lvl>
+    <w:lvl w:ilvl="2" w:tplc="0409001B" w:tentative="1">
+      <w:start w:val="1"/>
+      <w:numFmt w:val="lowerRoman"/>
+      <w:lvlText w:val="%3."/>
+      <w:lvlJc w:val="right"/>
+      <w:pPr>
+        <w:ind w:left="2160" w:hanging="180"/>
+      </w:pPr>
+    </w:lvl>
+    <w:lvl w:ilvl="3" w:tplc="0409000F" w:tentative="1">
+      <w:start w:val="1"/>
+      <w:numFmt w:val="decimal"/>
+      <w:lvlText w:val="%4."/>
+      <w:lvlJc w:val="left"/>
+      <w:pPr>
+        <w:ind w:left="2880" w:hanging="360"/>
+      </w:pPr>
+    </w:lvl>
+    <w:lvl w:ilvl="4" w:tplc="04090019" w:tentative="1">
+      <w:start w:val="1"/>
+      <w:numFmt w:val="lowerLetter"/>
+      <w:lvlText w:val="%5."/>
+      <w:lvlJc w:val="left"/>
+      <w:pPr>
+        <w:ind w:left="3600" w:hanging="360"/>
+      </w:pPr>
+    </w:lvl>
+    <w:lvl w:ilvl="5" w:tplc="0409001B" w:tentative="1">
+      <w:start w:val="1"/>
+      <w:numFmt w:val="lowerRoman"/>
+      <w:lvlText w:val="%6."/>
+      <w:lvlJc w:val="right"/>
+      <w:pPr>
+        <w:ind w:left="4320" w:hanging="180"/>
+      </w:pPr>
+    </w:lvl>
+    <w:lvl w:ilvl="6" w:tplc="0409000F" w:tentative="1">
+      <w:start w:val="1"/>
+      <w:numFmt w:val="decimal"/>
+      <w:lvlText w:val="%7."/>
+      <w:lvlJc w:val="left"/>
+      <w:pPr>
+        <w:ind w:left="5040" w:hanging="360"/>
+      </w:pPr>
+    </w:lvl>
+    <w:lvl w:ilvl="7" w:tplc="04090019" w:tentative="1">
+      <w:start w:val="1"/>
+      <w:numFmt w:val="lowerLetter"/>
+      <w:lvlText w:val="%8."/>
+      <w:lvlJc w:val="left"/>
+      <w:pPr>
+        <w:ind w:left="5760" w:hanging="360"/>
+      </w:pPr>
+    </w:lvl>
+    <w:lvl w:ilvl="8" w:tplc="0409001B" w:tentative="1">
+      <w:start w:val="1"/>
+      <w:numFmt w:val="lowerRoman"/>
+      <w:lvlText w:val="%9."/>
+      <w:lvlJc w:val="right"/>
+      <w:pPr>
+        <w:ind w:left="6480" w:hanging="180"/>
+      </w:pPr>
+    </w:lvl>
+  </w:abstractNum>
+  <w:abstractNum w:abstractNumId="6">
     <w:nsid w:val="78645E28"/>
     <w:multiLevelType w:val="hybridMultilevel"/>
     <w:tmpl w:val="A96E4EAE"/>
@@ -5433,6 +6392,9 @@
     <w:abstractNumId w:val="4"/>
   </w:num>
   <w:num w:numId="6">
+    <w:abstractNumId w:val="6"/>
+  </w:num>
+  <w:num w:numId="7">
     <w:abstractNumId w:val="5"/>
   </w:num>
 </w:numbering>
@@ -6248,6 +7210,7 @@
   <w:style w:type="character" w:customStyle="1" w:styleId="HTMLPreformattedChar">
     <w:name w:val="HTML Preformatted Char"/>
     <w:basedOn w:val="DefaultParagraphFont"/>
+    <w:uiPriority w:val="99"/>
     <w:rsid w:val="00C13B86"/>
     <w:rPr>
       <w:rFonts w:ascii="Courier New" w:hAnsi="Courier New" w:cs="Courier New"/>
@@ -6452,6 +7415,7 @@
     <w:name w:val="toc 4"/>
     <w:basedOn w:val="Normal"/>
     <w:next w:val="Normal"/>
+    <w:uiPriority w:val="39"/>
     <w:rsid w:val="00C13B86"/>
     <w:pPr>
       <w:ind w:left="480"/>
@@ -6613,6 +7577,7 @@
   <w:style w:type="paragraph" w:styleId="HTMLPreformatted">
     <w:name w:val="HTML Preformatted"/>
     <w:basedOn w:val="Normal"/>
+    <w:uiPriority w:val="99"/>
     <w:rsid w:val="00C13B86"/>
     <w:pPr>
       <w:keepLines w:val="0"/>
@@ -6722,6 +7687,17 @@
       <w:sz w:val="22"/>
       <w:szCs w:val="22"/>
       <w:lang w:eastAsia="en-US"/>
+    </w:rPr>
+  </w:style>
+  <w:style w:type="character" w:styleId="Strong">
+    <w:name w:val="Strong"/>
+    <w:basedOn w:val="DefaultParagraphFont"/>
+    <w:uiPriority w:val="22"/>
+    <w:qFormat/>
+    <w:rsid w:val="00FC5743"/>
+    <w:rPr>
+      <w:b/>
+      <w:bCs/>
     </w:rPr>
   </w:style>
 </w:styles>

</xml_diff>